<commit_message>
Part 1(2nd rev) Part 2(1st Rev)
Second Revision of Part and 1st Revision of Part 2.
</commit_message>
<xml_diff>
--- a/Chapter 1.docx
+++ b/Chapter 1.docx
@@ -59,15 +59,6 @@
       </w:r>
     </w:p>
     <w:p>
-      <w:pPr>
-        <w:rPr>
-          <w:rFonts w:ascii="Palatino Linotype" w:hAnsi="Palatino Linotype" w:cstheme="minorHAnsi"/>
-          <w:i/>
-          <w:iCs/>
-          <w:sz w:val="16"/>
-          <w:szCs w:val="16"/>
-        </w:rPr>
-      </w:pPr>
       <w:r>
         <w:rPr>
           <w:rFonts w:ascii="Palatino Linotype" w:hAnsi="Palatino Linotype" w:cstheme="minorHAnsi"/>
@@ -97,743 +88,121 @@
           <w:sz w:val="16"/>
           <w:szCs w:val="16"/>
         </w:rPr>
-        <w:t xml:space="preserve"> Revision</w:t>
+        <w:t xml:space="preserve"> </w:t>
+      </w:r>
+      <w:proofErr w:type="spellStart"/>
+      <w:r>
+        <w:rPr>
+          <w:rFonts w:ascii="Palatino Linotype" w:hAnsi="Palatino Linotype" w:cstheme="minorHAnsi"/>
+          <w:i/>
+          <w:iCs/>
+          <w:sz w:val="16"/>
+          <w:szCs w:val="16"/>
+        </w:rPr>
+        <w:t>Revisio</w:t>
+      </w:r>
+      <w:r>
+        <w:rPr>
+          <w:rFonts w:ascii="Palatino Linotype" w:hAnsi="Palatino Linotype" w:cstheme="minorHAnsi"/>
+          <w:i/>
+          <w:iCs/>
+          <w:sz w:val="16"/>
+          <w:szCs w:val="16"/>
+        </w:rPr>
+        <w:t>n+Part</w:t>
+      </w:r>
+      <w:proofErr w:type="spellEnd"/>
+      <w:r>
+        <w:rPr>
+          <w:rFonts w:ascii="Palatino Linotype" w:hAnsi="Palatino Linotype" w:cstheme="minorHAnsi"/>
+          <w:i/>
+          <w:iCs/>
+          <w:sz w:val="16"/>
+          <w:szCs w:val="16"/>
+        </w:rPr>
+        <w:t xml:space="preserve"> 2</w:t>
       </w:r>
     </w:p>
     <w:p>
       <w:pPr>
-        <w:rPr>
-          <w:rFonts w:ascii="Palatino Linotype" w:eastAsia="Times New Roman" w:hAnsi="Palatino Linotype" w:cstheme="minorHAnsi"/>
-          <w:sz w:val="26"/>
-          <w:szCs w:val="26"/>
-          <w:lang w:val="en-IN" w:eastAsia="en-IN"/>
-        </w:rPr>
-      </w:pPr>
-      <w:proofErr w:type="gramStart"/>
-      <w:r>
-        <w:rPr>
-          <w:rFonts w:ascii="Palatino Linotype" w:eastAsia="Times New Roman" w:hAnsi="Palatino Linotype" w:cstheme="minorHAnsi"/>
-          <w:sz w:val="44"/>
-          <w:szCs w:val="44"/>
-          <w:lang w:val="en-IN" w:eastAsia="en-IN"/>
-        </w:rPr>
-        <w:t>”</w:t>
-      </w:r>
-      <w:r>
-        <w:rPr>
-          <w:rFonts w:ascii="Palatino Linotype" w:eastAsia="Times New Roman" w:hAnsi="Palatino Linotype" w:cstheme="minorHAnsi"/>
-          <w:sz w:val="44"/>
-          <w:szCs w:val="44"/>
-          <w:lang w:val="en-IN" w:eastAsia="en-IN"/>
-        </w:rPr>
-        <w:t>I</w:t>
-      </w:r>
-      <w:proofErr w:type="gramEnd"/>
-      <w:r>
-        <w:rPr>
-          <w:rFonts w:ascii="Palatino Linotype" w:eastAsia="Times New Roman" w:hAnsi="Palatino Linotype" w:cstheme="minorHAnsi"/>
-          <w:sz w:val="24"/>
-          <w:szCs w:val="24"/>
-          <w:lang w:val="en-IN" w:eastAsia="en-IN"/>
-        </w:rPr>
-        <w:t xml:space="preserve"> was strapped onto a chair in a large abandoned warehouse where the only sound I could hear was the sound of the forest that surrounded it. My arms and legs screaming with the want to be untied, to be able to breathe once more. Every ounce of my body slowly losing its will to live. I screamed and I screamed but nothing answered, not even a howl of a wolf or a chirp of a cricket. Just the sound of my heartbeat and the occasional rattling of windows. I don’t know how much time passed while I was like </w:t>
-      </w:r>
-      <w:proofErr w:type="gramStart"/>
-      <w:r>
-        <w:rPr>
-          <w:rFonts w:ascii="Palatino Linotype" w:eastAsia="Times New Roman" w:hAnsi="Palatino Linotype" w:cstheme="minorHAnsi"/>
-          <w:sz w:val="24"/>
-          <w:szCs w:val="24"/>
-          <w:lang w:val="en-IN" w:eastAsia="en-IN"/>
-        </w:rPr>
-        <w:t>that</w:t>
-      </w:r>
-      <w:proofErr w:type="gramEnd"/>
-      <w:r>
-        <w:rPr>
-          <w:rFonts w:ascii="Palatino Linotype" w:eastAsia="Times New Roman" w:hAnsi="Palatino Linotype" w:cstheme="minorHAnsi"/>
-          <w:sz w:val="24"/>
-          <w:szCs w:val="24"/>
-          <w:lang w:val="en-IN" w:eastAsia="en-IN"/>
-        </w:rPr>
-        <w:t xml:space="preserve"> but it felt like an eternity. All the while, I was begging for even the slightest sound of the wolves that could come and release me from the pain.”</w:t>
-      </w:r>
-    </w:p>
-    <w:p>
-      <w:pPr>
-        <w:rPr>
-          <w:rFonts w:ascii="Palatino Linotype" w:eastAsia="Times New Roman" w:hAnsi="Palatino Linotype" w:cstheme="minorHAnsi"/>
-          <w:sz w:val="24"/>
-          <w:szCs w:val="24"/>
-          <w:lang w:val="en-IN" w:eastAsia="en-IN"/>
-        </w:rPr>
-      </w:pPr>
-      <w:r>
-        <w:rPr>
-          <w:rFonts w:ascii="Palatino Linotype" w:eastAsia="Times New Roman" w:hAnsi="Palatino Linotype" w:cstheme="minorHAnsi"/>
-          <w:sz w:val="24"/>
-          <w:szCs w:val="24"/>
-          <w:lang w:val="en-IN" w:eastAsia="en-IN"/>
-        </w:rPr>
-        <w:t>"</w:t>
-      </w:r>
-      <w:r>
-        <w:rPr>
-          <w:rFonts w:ascii="Palatino Linotype" w:eastAsia="Times New Roman" w:hAnsi="Palatino Linotype" w:cstheme="minorHAnsi"/>
-          <w:sz w:val="24"/>
-          <w:szCs w:val="24"/>
-          <w:lang w:val="en-IN" w:eastAsia="en-IN"/>
-        </w:rPr>
-        <w:t xml:space="preserve">And has this nightmare ever happened before?” </w:t>
-      </w:r>
-    </w:p>
-    <w:p>
-      <w:pPr>
-        <w:rPr>
-          <w:rFonts w:ascii="Palatino Linotype" w:eastAsia="Times New Roman" w:hAnsi="Palatino Linotype" w:cstheme="minorHAnsi"/>
-          <w:sz w:val="24"/>
-          <w:szCs w:val="24"/>
-          <w:lang w:val="en-IN" w:eastAsia="en-IN"/>
-        </w:rPr>
-      </w:pPr>
-      <w:r>
-        <w:rPr>
-          <w:rFonts w:ascii="Palatino Linotype" w:eastAsia="Times New Roman" w:hAnsi="Palatino Linotype" w:cstheme="minorHAnsi"/>
-          <w:sz w:val="24"/>
-          <w:szCs w:val="24"/>
-          <w:lang w:val="en-IN" w:eastAsia="en-IN"/>
-        </w:rPr>
-        <w:t>"</w:t>
-      </w:r>
-      <w:r>
-        <w:rPr>
-          <w:rFonts w:ascii="Palatino Linotype" w:eastAsia="Times New Roman" w:hAnsi="Palatino Linotype" w:cstheme="minorHAnsi"/>
-          <w:sz w:val="24"/>
-          <w:szCs w:val="24"/>
-          <w:lang w:val="en-IN" w:eastAsia="en-IN"/>
-        </w:rPr>
-        <w:t>Yes Doctor, I have been having this same nightmare for more than a month.</w:t>
-      </w:r>
-      <w:r>
-        <w:rPr>
-          <w:rFonts w:ascii="Palatino Linotype" w:eastAsia="Times New Roman" w:hAnsi="Palatino Linotype" w:cstheme="minorHAnsi"/>
-          <w:sz w:val="24"/>
-          <w:szCs w:val="24"/>
-          <w:lang w:val="en-IN" w:eastAsia="en-IN"/>
-        </w:rPr>
-        <w:t xml:space="preserve"> </w:t>
-      </w:r>
-      <w:r>
-        <w:rPr>
-          <w:rFonts w:ascii="Palatino Linotype" w:eastAsia="Times New Roman" w:hAnsi="Palatino Linotype" w:cstheme="minorHAnsi"/>
-          <w:sz w:val="24"/>
-          <w:szCs w:val="24"/>
-          <w:lang w:val="en-IN" w:eastAsia="en-IN"/>
-        </w:rPr>
-        <w:t>Every day, I</w:t>
-      </w:r>
-      <w:r>
-        <w:rPr>
-          <w:rFonts w:ascii="Palatino Linotype" w:eastAsia="Times New Roman" w:hAnsi="Palatino Linotype" w:cstheme="minorHAnsi"/>
-          <w:sz w:val="24"/>
-          <w:szCs w:val="24"/>
-          <w:lang w:val="en-IN" w:eastAsia="en-IN"/>
-        </w:rPr>
-        <w:t xml:space="preserve"> wake up sweating profusely</w:t>
-      </w:r>
-      <w:r>
-        <w:rPr>
-          <w:rFonts w:ascii="Palatino Linotype" w:eastAsia="Times New Roman" w:hAnsi="Palatino Linotype" w:cstheme="minorHAnsi"/>
-          <w:sz w:val="24"/>
-          <w:szCs w:val="24"/>
-          <w:lang w:val="en-IN" w:eastAsia="en-IN"/>
-        </w:rPr>
-        <w:t xml:space="preserve"> and exhausted.”</w:t>
-      </w:r>
-    </w:p>
-    <w:p>
-      <w:pPr>
-        <w:rPr>
-          <w:rFonts w:ascii="Palatino Linotype" w:eastAsia="Times New Roman" w:hAnsi="Palatino Linotype" w:cstheme="minorHAnsi"/>
-          <w:sz w:val="24"/>
-          <w:szCs w:val="24"/>
-          <w:lang w:val="en-IN" w:eastAsia="en-IN"/>
-        </w:rPr>
-      </w:pPr>
-      <w:r>
-        <w:rPr>
-          <w:rFonts w:ascii="Palatino Linotype" w:eastAsia="Times New Roman" w:hAnsi="Palatino Linotype" w:cstheme="minorHAnsi"/>
-          <w:sz w:val="24"/>
-          <w:szCs w:val="24"/>
-          <w:lang w:val="en-IN" w:eastAsia="en-IN"/>
-        </w:rPr>
-        <w:t>“Ethan, what you are going through is a cause of extreme stress. Tell me more about these nightmares you have, does anything change in any of these nightmares ever?”</w:t>
-      </w:r>
-    </w:p>
-    <w:p>
-      <w:pPr>
-        <w:rPr>
-          <w:rFonts w:ascii="Palatino Linotype" w:eastAsia="Times New Roman" w:hAnsi="Palatino Linotype" w:cstheme="minorHAnsi"/>
-          <w:sz w:val="24"/>
-          <w:szCs w:val="24"/>
-          <w:lang w:val="en-IN" w:eastAsia="en-IN"/>
-        </w:rPr>
-      </w:pPr>
-      <w:r>
-        <w:rPr>
-          <w:rFonts w:ascii="Palatino Linotype" w:eastAsia="Times New Roman" w:hAnsi="Palatino Linotype" w:cstheme="minorHAnsi"/>
-          <w:sz w:val="24"/>
-          <w:szCs w:val="24"/>
-          <w:lang w:val="en-IN" w:eastAsia="en-IN"/>
-        </w:rPr>
-        <w:t>“No Doctor, there was never any change in any of these dreams.”</w:t>
-      </w:r>
-    </w:p>
-    <w:p>
-      <w:pPr>
-        <w:rPr>
-          <w:rFonts w:ascii="Palatino Linotype" w:eastAsia="Times New Roman" w:hAnsi="Palatino Linotype" w:cstheme="minorHAnsi"/>
-          <w:sz w:val="24"/>
-          <w:szCs w:val="24"/>
-          <w:lang w:val="en-IN" w:eastAsia="en-IN"/>
-        </w:rPr>
-      </w:pPr>
-      <w:r>
-        <w:rPr>
-          <w:rFonts w:ascii="Palatino Linotype" w:eastAsia="Times New Roman" w:hAnsi="Palatino Linotype" w:cstheme="minorHAnsi"/>
-          <w:sz w:val="24"/>
-          <w:szCs w:val="24"/>
-          <w:lang w:val="en-IN" w:eastAsia="en-IN"/>
-        </w:rPr>
-        <w:t>The session between the two of them got interrupted when the Doctor’s assistant Moon knocked on the door.</w:t>
-      </w:r>
-    </w:p>
-    <w:p>
-      <w:pPr>
-        <w:rPr>
-          <w:rFonts w:ascii="Palatino Linotype" w:eastAsia="Times New Roman" w:hAnsi="Palatino Linotype" w:cstheme="minorHAnsi"/>
-          <w:sz w:val="24"/>
-          <w:szCs w:val="24"/>
-          <w:lang w:val="en-IN" w:eastAsia="en-IN"/>
-        </w:rPr>
-      </w:pPr>
-      <w:r>
-        <w:rPr>
-          <w:rFonts w:ascii="Palatino Linotype" w:eastAsia="Times New Roman" w:hAnsi="Palatino Linotype" w:cstheme="minorHAnsi"/>
-          <w:sz w:val="24"/>
-          <w:szCs w:val="24"/>
-          <w:lang w:val="en-IN" w:eastAsia="en-IN"/>
-        </w:rPr>
-        <w:t xml:space="preserve">Moon was a young lady in her early twenties, she wore a T-shirt with a black leather jacket and jeans. Graduating from Columbia University when she was only eighteen, </w:t>
-      </w:r>
-      <w:proofErr w:type="gramStart"/>
-      <w:r>
-        <w:rPr>
-          <w:rFonts w:ascii="Palatino Linotype" w:eastAsia="Times New Roman" w:hAnsi="Palatino Linotype" w:cstheme="minorHAnsi"/>
-          <w:sz w:val="24"/>
-          <w:szCs w:val="24"/>
-          <w:lang w:val="en-IN" w:eastAsia="en-IN"/>
-        </w:rPr>
-        <w:t>Describing</w:t>
-      </w:r>
-      <w:proofErr w:type="gramEnd"/>
-      <w:r>
-        <w:rPr>
-          <w:rFonts w:ascii="Palatino Linotype" w:eastAsia="Times New Roman" w:hAnsi="Palatino Linotype" w:cstheme="minorHAnsi"/>
-          <w:sz w:val="24"/>
-          <w:szCs w:val="24"/>
-          <w:lang w:val="en-IN" w:eastAsia="en-IN"/>
-        </w:rPr>
-        <w:t xml:space="preserve"> her as smart would’ve been an understatement. She had exceptional social skills and could read people like the likes of Freud, Jung, or Sullivan. However, she was also very spontaneous and impulsive could never keep one job for a long time, so she worked as an assistant for her Father, Doctor </w:t>
-      </w:r>
-      <w:proofErr w:type="spellStart"/>
-      <w:r>
-        <w:rPr>
-          <w:rFonts w:ascii="Palatino Linotype" w:eastAsia="Times New Roman" w:hAnsi="Palatino Linotype" w:cstheme="minorHAnsi"/>
-          <w:sz w:val="24"/>
-          <w:szCs w:val="24"/>
-          <w:lang w:val="en-IN" w:eastAsia="en-IN"/>
-        </w:rPr>
-        <w:t>Reyner</w:t>
-      </w:r>
-      <w:proofErr w:type="spellEnd"/>
-      <w:r>
-        <w:rPr>
-          <w:rFonts w:ascii="Palatino Linotype" w:eastAsia="Times New Roman" w:hAnsi="Palatino Linotype" w:cstheme="minorHAnsi"/>
-          <w:sz w:val="24"/>
-          <w:szCs w:val="24"/>
-          <w:lang w:val="en-IN" w:eastAsia="en-IN"/>
-        </w:rPr>
-        <w:t xml:space="preserve"> Blue. Doctor Blue had very eccentric views of society. His thought, society was beyond saving. Whilst he was also a genius much like his daughter, he, however, </w:t>
-      </w:r>
-      <w:proofErr w:type="gramStart"/>
-      <w:r>
-        <w:rPr>
-          <w:rFonts w:ascii="Palatino Linotype" w:eastAsia="Times New Roman" w:hAnsi="Palatino Linotype" w:cstheme="minorHAnsi"/>
-          <w:sz w:val="24"/>
-          <w:szCs w:val="24"/>
-          <w:lang w:val="en-IN" w:eastAsia="en-IN"/>
-        </w:rPr>
-        <w:t>didn’t</w:t>
-      </w:r>
-      <w:proofErr w:type="gramEnd"/>
-      <w:r>
-        <w:rPr>
-          <w:rFonts w:ascii="Palatino Linotype" w:eastAsia="Times New Roman" w:hAnsi="Palatino Linotype" w:cstheme="minorHAnsi"/>
-          <w:sz w:val="24"/>
-          <w:szCs w:val="24"/>
-          <w:lang w:val="en-IN" w:eastAsia="en-IN"/>
-        </w:rPr>
-        <w:t xml:space="preserve"> share her social skills. He was a great psychotherapist, he treated soldiers with cases of PTSD that were once thought to be impossible to cure. His books were sold to every aspiring psychoanalyst.</w:t>
-      </w:r>
-    </w:p>
-    <w:p>
-      <w:pPr>
-        <w:rPr>
-          <w:rFonts w:ascii="Palatino Linotype" w:eastAsia="Times New Roman" w:hAnsi="Palatino Linotype" w:cstheme="minorHAnsi"/>
-          <w:sz w:val="24"/>
-          <w:szCs w:val="24"/>
-          <w:lang w:val="en-IN" w:eastAsia="en-IN"/>
-        </w:rPr>
-      </w:pPr>
-      <w:r>
-        <w:rPr>
-          <w:rFonts w:ascii="Palatino Linotype" w:eastAsia="Times New Roman" w:hAnsi="Palatino Linotype" w:cstheme="minorHAnsi"/>
-          <w:sz w:val="24"/>
-          <w:szCs w:val="24"/>
-          <w:lang w:val="en-IN" w:eastAsia="en-IN"/>
-        </w:rPr>
-        <w:t>Moon joined the two of them into the room and looked towards her Father.</w:t>
-      </w:r>
-    </w:p>
-    <w:p>
-      <w:pPr>
-        <w:rPr>
-          <w:rFonts w:ascii="Palatino Linotype" w:eastAsia="Times New Roman" w:hAnsi="Palatino Linotype" w:cstheme="minorHAnsi"/>
-          <w:sz w:val="24"/>
-          <w:szCs w:val="24"/>
-          <w:lang w:val="en-IN" w:eastAsia="en-IN"/>
-        </w:rPr>
-      </w:pPr>
-      <w:r>
-        <w:rPr>
-          <w:rFonts w:ascii="Palatino Linotype" w:eastAsia="Times New Roman" w:hAnsi="Palatino Linotype" w:cstheme="minorHAnsi"/>
-          <w:sz w:val="24"/>
-          <w:szCs w:val="24"/>
-          <w:lang w:val="en-IN" w:eastAsia="en-IN"/>
-        </w:rPr>
-        <w:lastRenderedPageBreak/>
-        <w:t>"There is a detective that is on hold that wants to talk to you</w:t>
-      </w:r>
-      <w:r>
-        <w:rPr>
-          <w:rFonts w:ascii="Palatino Linotype" w:eastAsia="Times New Roman" w:hAnsi="Palatino Linotype" w:cstheme="minorHAnsi"/>
-          <w:sz w:val="24"/>
-          <w:szCs w:val="24"/>
-          <w:lang w:val="en-IN" w:eastAsia="en-IN"/>
-        </w:rPr>
-        <w:t>.”</w:t>
-      </w:r>
-    </w:p>
-    <w:p>
-      <w:pPr>
-        <w:rPr>
-          <w:rFonts w:ascii="Palatino Linotype" w:eastAsia="Times New Roman" w:hAnsi="Palatino Linotype" w:cstheme="minorHAnsi"/>
-          <w:sz w:val="24"/>
-          <w:szCs w:val="24"/>
-          <w:lang w:val="en-IN" w:eastAsia="en-IN"/>
-        </w:rPr>
-      </w:pPr>
-      <w:r>
-        <w:rPr>
-          <w:rFonts w:ascii="Palatino Linotype" w:eastAsia="Times New Roman" w:hAnsi="Palatino Linotype" w:cstheme="minorHAnsi"/>
-          <w:sz w:val="24"/>
-          <w:szCs w:val="24"/>
-          <w:lang w:val="en-IN" w:eastAsia="en-IN"/>
-        </w:rPr>
-        <w:t>"</w:t>
-      </w:r>
-      <w:r>
-        <w:rPr>
-          <w:rFonts w:ascii="Palatino Linotype" w:eastAsia="Times New Roman" w:hAnsi="Palatino Linotype" w:cstheme="minorHAnsi"/>
-          <w:sz w:val="24"/>
-          <w:szCs w:val="24"/>
-          <w:lang w:val="en-IN" w:eastAsia="en-IN"/>
-        </w:rPr>
-        <w:t>Did he say what it was about?”</w:t>
-      </w:r>
-    </w:p>
-    <w:p>
-      <w:pPr>
-        <w:rPr>
-          <w:rFonts w:ascii="Palatino Linotype" w:eastAsia="Times New Roman" w:hAnsi="Palatino Linotype" w:cstheme="minorHAnsi"/>
-          <w:sz w:val="24"/>
-          <w:szCs w:val="24"/>
-          <w:lang w:val="en-IN" w:eastAsia="en-IN"/>
-        </w:rPr>
-      </w:pPr>
-      <w:r>
-        <w:rPr>
-          <w:rFonts w:ascii="Palatino Linotype" w:eastAsia="Times New Roman" w:hAnsi="Palatino Linotype" w:cstheme="minorHAnsi"/>
-          <w:sz w:val="24"/>
-          <w:szCs w:val="24"/>
-          <w:lang w:val="en-IN" w:eastAsia="en-IN"/>
-        </w:rPr>
-        <w:t xml:space="preserve">“No, but they say it’s </w:t>
-      </w:r>
-      <w:proofErr w:type="gramStart"/>
-      <w:r>
-        <w:rPr>
-          <w:rFonts w:ascii="Palatino Linotype" w:eastAsia="Times New Roman" w:hAnsi="Palatino Linotype" w:cstheme="minorHAnsi"/>
-          <w:sz w:val="24"/>
-          <w:szCs w:val="24"/>
-          <w:lang w:val="en-IN" w:eastAsia="en-IN"/>
-        </w:rPr>
-        <w:t>urgent”</w:t>
-      </w:r>
-      <w:proofErr w:type="gramEnd"/>
-    </w:p>
-    <w:p>
-      <w:pPr>
-        <w:rPr>
-          <w:rFonts w:ascii="Palatino Linotype" w:eastAsia="Times New Roman" w:hAnsi="Palatino Linotype" w:cstheme="minorHAnsi"/>
-          <w:sz w:val="24"/>
-          <w:szCs w:val="24"/>
-          <w:lang w:val="en-IN" w:eastAsia="en-IN"/>
-        </w:rPr>
-      </w:pPr>
-      <w:r>
-        <w:rPr>
-          <w:rFonts w:ascii="Palatino Linotype" w:eastAsia="Times New Roman" w:hAnsi="Palatino Linotype" w:cstheme="minorHAnsi"/>
-          <w:sz w:val="24"/>
-          <w:szCs w:val="24"/>
-          <w:lang w:val="en-IN" w:eastAsia="en-IN"/>
-        </w:rPr>
-        <w:t>The doctor then turned towards Raymond and said, "I'm afraid we have to continue this later, do you mind</w:t>
-      </w:r>
-      <w:r>
-        <w:rPr>
-          <w:rFonts w:ascii="Palatino Linotype" w:eastAsia="Times New Roman" w:hAnsi="Palatino Linotype" w:cstheme="minorHAnsi"/>
-          <w:sz w:val="24"/>
-          <w:szCs w:val="24"/>
-          <w:lang w:val="en-IN" w:eastAsia="en-IN"/>
-        </w:rPr>
-        <w:t xml:space="preserve"> </w:t>
-      </w:r>
-      <w:r>
-        <w:rPr>
-          <w:rFonts w:ascii="Palatino Linotype" w:eastAsia="Times New Roman" w:hAnsi="Palatino Linotype" w:cstheme="minorHAnsi"/>
-          <w:sz w:val="24"/>
-          <w:szCs w:val="24"/>
-          <w:lang w:val="en-IN" w:eastAsia="en-IN"/>
-        </w:rPr>
-        <w:t>if we reschedule this for next week?"</w:t>
-      </w:r>
-    </w:p>
-    <w:p>
-      <w:pPr>
-        <w:rPr>
-          <w:rFonts w:ascii="Palatino Linotype" w:eastAsia="Times New Roman" w:hAnsi="Palatino Linotype" w:cstheme="minorHAnsi"/>
-          <w:sz w:val="24"/>
-          <w:szCs w:val="24"/>
-          <w:lang w:val="en-IN" w:eastAsia="en-IN"/>
-        </w:rPr>
-      </w:pPr>
-      <w:r>
-        <w:rPr>
-          <w:rFonts w:ascii="Palatino Linotype" w:eastAsia="Times New Roman" w:hAnsi="Palatino Linotype" w:cstheme="minorHAnsi"/>
-          <w:sz w:val="24"/>
-          <w:szCs w:val="24"/>
-          <w:lang w:val="en-IN" w:eastAsia="en-IN"/>
-        </w:rPr>
-        <w:t>"That's alright by me Doctor</w:t>
-      </w:r>
-      <w:r>
-        <w:rPr>
-          <w:rFonts w:ascii="Palatino Linotype" w:eastAsia="Times New Roman" w:hAnsi="Palatino Linotype" w:cstheme="minorHAnsi"/>
-          <w:sz w:val="24"/>
-          <w:szCs w:val="24"/>
-          <w:lang w:val="en-IN" w:eastAsia="en-IN"/>
-        </w:rPr>
-        <w:t>,</w:t>
-      </w:r>
-      <w:r>
-        <w:rPr>
-          <w:rFonts w:ascii="Palatino Linotype" w:eastAsia="Times New Roman" w:hAnsi="Palatino Linotype" w:cstheme="minorHAnsi"/>
-          <w:sz w:val="24"/>
-          <w:szCs w:val="24"/>
-          <w:lang w:val="en-IN" w:eastAsia="en-IN"/>
-        </w:rPr>
-        <w:t>" Raymond said as he stood and walked</w:t>
-      </w:r>
-      <w:r>
-        <w:rPr>
-          <w:rFonts w:ascii="Palatino Linotype" w:eastAsia="Times New Roman" w:hAnsi="Palatino Linotype" w:cstheme="minorHAnsi"/>
-          <w:sz w:val="24"/>
-          <w:szCs w:val="24"/>
-          <w:lang w:val="en-IN" w:eastAsia="en-IN"/>
-        </w:rPr>
-        <w:t xml:space="preserve"> </w:t>
-      </w:r>
-      <w:r>
-        <w:rPr>
-          <w:rFonts w:ascii="Palatino Linotype" w:eastAsia="Times New Roman" w:hAnsi="Palatino Linotype" w:cstheme="minorHAnsi"/>
-          <w:sz w:val="24"/>
-          <w:szCs w:val="24"/>
-          <w:lang w:val="en-IN" w:eastAsia="en-IN"/>
-        </w:rPr>
-        <w:t>towards the door.</w:t>
-      </w:r>
-    </w:p>
-    <w:p>
-      <w:pPr>
-        <w:rPr>
-          <w:rFonts w:ascii="Palatino Linotype" w:eastAsia="Times New Roman" w:hAnsi="Palatino Linotype" w:cstheme="minorHAnsi"/>
-          <w:sz w:val="24"/>
-          <w:szCs w:val="24"/>
-          <w:lang w:val="en-IN" w:eastAsia="en-IN"/>
-        </w:rPr>
-      </w:pPr>
-      <w:r>
-        <w:rPr>
-          <w:rFonts w:ascii="Palatino Linotype" w:eastAsia="Times New Roman" w:hAnsi="Palatino Linotype" w:cstheme="minorHAnsi"/>
-          <w:sz w:val="24"/>
-          <w:szCs w:val="24"/>
-          <w:lang w:val="en-IN" w:eastAsia="en-IN"/>
-        </w:rPr>
-        <w:t>The doctor th</w:t>
-      </w:r>
-      <w:r>
-        <w:rPr>
-          <w:rFonts w:ascii="Palatino Linotype" w:eastAsia="Times New Roman" w:hAnsi="Palatino Linotype" w:cstheme="minorHAnsi"/>
-          <w:sz w:val="24"/>
-          <w:szCs w:val="24"/>
-          <w:lang w:val="en-IN" w:eastAsia="en-IN"/>
-        </w:rPr>
-        <w:t>e</w:t>
-      </w:r>
-      <w:r>
-        <w:rPr>
-          <w:rFonts w:ascii="Palatino Linotype" w:eastAsia="Times New Roman" w:hAnsi="Palatino Linotype" w:cstheme="minorHAnsi"/>
-          <w:sz w:val="24"/>
-          <w:szCs w:val="24"/>
-          <w:lang w:val="en-IN" w:eastAsia="en-IN"/>
-        </w:rPr>
-        <w:t>n after briefly looking through his notes of the patient that just came by went and</w:t>
-      </w:r>
-      <w:r>
-        <w:rPr>
-          <w:rFonts w:ascii="Palatino Linotype" w:eastAsia="Times New Roman" w:hAnsi="Palatino Linotype" w:cstheme="minorHAnsi"/>
-          <w:sz w:val="24"/>
-          <w:szCs w:val="24"/>
-          <w:lang w:val="en-IN" w:eastAsia="en-IN"/>
-        </w:rPr>
-        <w:t xml:space="preserve"> </w:t>
-      </w:r>
-      <w:r>
-        <w:rPr>
-          <w:rFonts w:ascii="Palatino Linotype" w:eastAsia="Times New Roman" w:hAnsi="Palatino Linotype" w:cstheme="minorHAnsi"/>
-          <w:sz w:val="24"/>
-          <w:szCs w:val="24"/>
-          <w:lang w:val="en-IN" w:eastAsia="en-IN"/>
-        </w:rPr>
-        <w:t>picked up the</w:t>
-      </w:r>
-      <w:r>
-        <w:rPr>
-          <w:rFonts w:ascii="Palatino Linotype" w:eastAsia="Times New Roman" w:hAnsi="Palatino Linotype" w:cstheme="minorHAnsi"/>
-          <w:sz w:val="24"/>
-          <w:szCs w:val="24"/>
-          <w:lang w:val="en-IN" w:eastAsia="en-IN"/>
-        </w:rPr>
-        <w:t xml:space="preserve"> </w:t>
-      </w:r>
-      <w:r>
-        <w:rPr>
-          <w:rFonts w:ascii="Palatino Linotype" w:eastAsia="Times New Roman" w:hAnsi="Palatino Linotype" w:cstheme="minorHAnsi"/>
-          <w:sz w:val="24"/>
-          <w:szCs w:val="24"/>
-          <w:lang w:val="en-IN" w:eastAsia="en-IN"/>
-        </w:rPr>
-        <w:t>landline.</w:t>
-      </w:r>
-    </w:p>
-    <w:p>
-      <w:pPr>
-        <w:rPr>
-          <w:rFonts w:ascii="Palatino Linotype" w:eastAsia="Times New Roman" w:hAnsi="Palatino Linotype" w:cstheme="minorHAnsi"/>
-          <w:sz w:val="24"/>
-          <w:szCs w:val="24"/>
-          <w:lang w:val="en-IN" w:eastAsia="en-IN"/>
-        </w:rPr>
-      </w:pPr>
-      <w:r>
-        <w:rPr>
-          <w:rFonts w:ascii="Palatino Linotype" w:eastAsia="Times New Roman" w:hAnsi="Palatino Linotype" w:cstheme="minorHAnsi"/>
-          <w:sz w:val="24"/>
-          <w:szCs w:val="24"/>
-          <w:lang w:val="en-IN" w:eastAsia="en-IN"/>
-        </w:rPr>
-        <w:t>"Detective Sparks from the Boston Police Department. Doctor, we would like you to come to our</w:t>
-      </w:r>
-      <w:r>
-        <w:rPr>
-          <w:rFonts w:ascii="Palatino Linotype" w:eastAsia="Times New Roman" w:hAnsi="Palatino Linotype" w:cstheme="minorHAnsi"/>
-          <w:sz w:val="24"/>
-          <w:szCs w:val="24"/>
-          <w:lang w:val="en-IN" w:eastAsia="en-IN"/>
-        </w:rPr>
-        <w:t xml:space="preserve"> </w:t>
-      </w:r>
-      <w:r>
-        <w:rPr>
-          <w:rFonts w:ascii="Palatino Linotype" w:eastAsia="Times New Roman" w:hAnsi="Palatino Linotype" w:cstheme="minorHAnsi"/>
-          <w:sz w:val="24"/>
-          <w:szCs w:val="24"/>
-          <w:lang w:val="en-IN" w:eastAsia="en-IN"/>
-        </w:rPr>
-        <w:t>precinct today for a couple of questions regarding one of our ongoing investigation</w:t>
-      </w:r>
-      <w:r>
-        <w:rPr>
-          <w:rFonts w:ascii="Palatino Linotype" w:eastAsia="Times New Roman" w:hAnsi="Palatino Linotype" w:cstheme="minorHAnsi"/>
-          <w:sz w:val="24"/>
-          <w:szCs w:val="24"/>
-          <w:lang w:val="en-IN" w:eastAsia="en-IN"/>
-        </w:rPr>
-        <w:t>s</w:t>
-      </w:r>
-      <w:r>
-        <w:rPr>
-          <w:rFonts w:ascii="Palatino Linotype" w:eastAsia="Times New Roman" w:hAnsi="Palatino Linotype" w:cstheme="minorHAnsi"/>
-          <w:sz w:val="24"/>
-          <w:szCs w:val="24"/>
-          <w:lang w:val="en-IN" w:eastAsia="en-IN"/>
-        </w:rPr>
-        <w:t>."</w:t>
-      </w:r>
-    </w:p>
-    <w:p>
-      <w:pPr>
-        <w:rPr>
-          <w:rFonts w:ascii="Palatino Linotype" w:eastAsia="Times New Roman" w:hAnsi="Palatino Linotype" w:cstheme="minorHAnsi"/>
-          <w:sz w:val="24"/>
-          <w:szCs w:val="24"/>
-          <w:lang w:val="en-IN" w:eastAsia="en-IN"/>
-        </w:rPr>
-      </w:pPr>
-      <w:r>
-        <w:rPr>
-          <w:rFonts w:ascii="Palatino Linotype" w:eastAsia="Times New Roman" w:hAnsi="Palatino Linotype" w:cstheme="minorHAnsi"/>
-          <w:sz w:val="24"/>
-          <w:szCs w:val="24"/>
-          <w:lang w:val="en-IN" w:eastAsia="en-IN"/>
-        </w:rPr>
-        <w:t>"Detective, may I ask what this is about?"</w:t>
-      </w:r>
-    </w:p>
-    <w:p>
-      <w:pPr>
-        <w:rPr>
-          <w:rFonts w:ascii="Palatino Linotype" w:eastAsia="Times New Roman" w:hAnsi="Palatino Linotype" w:cstheme="minorHAnsi"/>
-          <w:sz w:val="24"/>
-          <w:szCs w:val="24"/>
-          <w:lang w:val="en-IN" w:eastAsia="en-IN"/>
-        </w:rPr>
-      </w:pPr>
-      <w:r>
-        <w:rPr>
-          <w:rFonts w:ascii="Palatino Linotype" w:eastAsia="Times New Roman" w:hAnsi="Palatino Linotype" w:cstheme="minorHAnsi"/>
-          <w:sz w:val="24"/>
-          <w:szCs w:val="24"/>
-          <w:lang w:val="en-IN" w:eastAsia="en-IN"/>
-        </w:rPr>
-        <w:t>" I am afraid this is a talk we must have in person."</w:t>
-      </w:r>
-    </w:p>
-    <w:p>
-      <w:pPr>
-        <w:rPr>
-          <w:rFonts w:ascii="Palatino Linotype" w:eastAsia="Times New Roman" w:hAnsi="Palatino Linotype" w:cstheme="minorHAnsi"/>
-          <w:sz w:val="24"/>
-          <w:szCs w:val="24"/>
-          <w:lang w:val="en-IN" w:eastAsia="en-IN"/>
-        </w:rPr>
-      </w:pPr>
-      <w:r>
-        <w:rPr>
-          <w:rFonts w:ascii="Palatino Linotype" w:eastAsia="Times New Roman" w:hAnsi="Palatino Linotype" w:cstheme="minorHAnsi"/>
-          <w:sz w:val="24"/>
-          <w:szCs w:val="24"/>
-          <w:lang w:val="en-IN" w:eastAsia="en-IN"/>
-        </w:rPr>
-        <w:t>“Okay Detective, I’ll be there as soon as I can.”</w:t>
-      </w:r>
-    </w:p>
-    <w:p>
-      <w:pPr>
         <w:jc w:val="center"/>
         <w:rPr>
-          <w:rFonts w:ascii="Palatino Linotype" w:eastAsia="Times New Roman" w:hAnsi="Palatino Linotype" w:cstheme="minorHAnsi"/>
-          <w:sz w:val="24"/>
-          <w:szCs w:val="24"/>
-          <w:lang w:val="en-IN" w:eastAsia="en-IN"/>
-        </w:rPr>
-      </w:pPr>
-    </w:p>
-    <w:p>
-      <w:pPr>
-        <w:jc w:val="center"/>
-        <w:rPr>
-          <w:rFonts w:ascii="Palatino Linotype" w:eastAsia="Times New Roman" w:hAnsi="Palatino Linotype" w:cstheme="minorHAnsi"/>
-          <w:sz w:val="40"/>
-          <w:szCs w:val="40"/>
-          <w:lang w:val="en-IN" w:eastAsia="en-IN"/>
-        </w:rPr>
-      </w:pPr>
-      <w:r>
-        <w:rPr>
-          <w:rFonts w:ascii="Palatino Linotype" w:eastAsia="Times New Roman" w:hAnsi="Palatino Linotype" w:cstheme="minorHAnsi"/>
-          <w:sz w:val="40"/>
-          <w:szCs w:val="40"/>
-          <w:lang w:val="en-IN" w:eastAsia="en-IN"/>
-        </w:rPr>
-        <w:t>***</w:t>
-      </w:r>
-    </w:p>
-    <w:p>
-      <w:pPr>
-        <w:jc w:val="center"/>
-        <w:rPr>
-          <w:rFonts w:ascii="Palatino Linotype" w:eastAsia="Times New Roman" w:hAnsi="Palatino Linotype" w:cstheme="minorHAnsi"/>
+          <w:rFonts w:ascii="Palatino Linotype" w:hAnsi="Palatino Linotype" w:cstheme="minorHAnsi"/>
           <w:i/>
           <w:iCs/>
           <w:sz w:val="20"/>
           <w:szCs w:val="20"/>
-          <w:lang w:val="en-IN" w:eastAsia="en-IN"/>
-        </w:rPr>
-      </w:pPr>
-      <w:r>
-        <w:rPr>
-          <w:rFonts w:ascii="Palatino Linotype" w:eastAsia="Times New Roman" w:hAnsi="Palatino Linotype" w:cstheme="minorHAnsi"/>
+        </w:rPr>
+      </w:pPr>
+      <w:r>
+        <w:rPr>
+          <w:rFonts w:ascii="Palatino Linotype" w:hAnsi="Palatino Linotype" w:cstheme="minorHAnsi"/>
           <w:i/>
           <w:iCs/>
           <w:sz w:val="20"/>
           <w:szCs w:val="20"/>
-          <w:lang w:val="en-IN" w:eastAsia="en-IN"/>
-        </w:rPr>
-        <w:t>(20 years ago)</w:t>
+        </w:rPr>
+        <w:t xml:space="preserve">(Present) </w:t>
       </w:r>
     </w:p>
     <w:p>
       <w:pPr>
         <w:rPr>
           <w:rFonts w:ascii="Palatino Linotype" w:eastAsia="Times New Roman" w:hAnsi="Palatino Linotype" w:cstheme="minorHAnsi"/>
-          <w:sz w:val="24"/>
-          <w:szCs w:val="24"/>
-          <w:lang w:val="en-IN" w:eastAsia="en-IN"/>
-        </w:rPr>
-      </w:pPr>
+          <w:sz w:val="26"/>
+          <w:szCs w:val="26"/>
+          <w:lang w:val="en-IN" w:eastAsia="en-IN"/>
+        </w:rPr>
+      </w:pPr>
+      <w:proofErr w:type="gramStart"/>
+      <w:r>
+        <w:rPr>
+          <w:rFonts w:ascii="Palatino Linotype" w:eastAsia="Times New Roman" w:hAnsi="Palatino Linotype" w:cstheme="minorHAnsi"/>
+          <w:sz w:val="44"/>
+          <w:szCs w:val="44"/>
+          <w:lang w:val="en-IN" w:eastAsia="en-IN"/>
+        </w:rPr>
+        <w:t>”</w:t>
+      </w:r>
+      <w:r>
+        <w:rPr>
+          <w:rFonts w:ascii="Palatino Linotype" w:eastAsia="Times New Roman" w:hAnsi="Palatino Linotype" w:cstheme="minorHAnsi"/>
+          <w:sz w:val="44"/>
+          <w:szCs w:val="44"/>
+          <w:lang w:val="en-IN" w:eastAsia="en-IN"/>
+        </w:rPr>
+        <w:t>I</w:t>
+      </w:r>
+      <w:proofErr w:type="gramEnd"/>
+      <w:r>
+        <w:rPr>
+          <w:rFonts w:ascii="Palatino Linotype" w:eastAsia="Times New Roman" w:hAnsi="Palatino Linotype" w:cstheme="minorHAnsi"/>
+          <w:sz w:val="24"/>
+          <w:szCs w:val="24"/>
+          <w:lang w:val="en-IN" w:eastAsia="en-IN"/>
+        </w:rPr>
+        <w:t xml:space="preserve"> was strapped onto a chair in a large abandoned warehouse where the only sound I could hear was the sound of the forest that surrounded it. My arms and legs screaming with the want to be untied, to be able to breathe once more. Every ounce of my body slowly losing its will to live. I screamed and I screamed but nothing answered, not even a howl of a wolf or a chirp of a cricket. Just the sound of my heartbeat and the occasional rattling of windows. I don’t know how much time passed while I was like </w:t>
+      </w:r>
+      <w:proofErr w:type="gramStart"/>
+      <w:r>
+        <w:rPr>
+          <w:rFonts w:ascii="Palatino Linotype" w:eastAsia="Times New Roman" w:hAnsi="Palatino Linotype" w:cstheme="minorHAnsi"/>
+          <w:sz w:val="24"/>
+          <w:szCs w:val="24"/>
+          <w:lang w:val="en-IN" w:eastAsia="en-IN"/>
+        </w:rPr>
+        <w:t>that</w:t>
+      </w:r>
+      <w:proofErr w:type="gramEnd"/>
+      <w:r>
+        <w:rPr>
+          <w:rFonts w:ascii="Palatino Linotype" w:eastAsia="Times New Roman" w:hAnsi="Palatino Linotype" w:cstheme="minorHAnsi"/>
+          <w:sz w:val="24"/>
+          <w:szCs w:val="24"/>
+          <w:lang w:val="en-IN" w:eastAsia="en-IN"/>
+        </w:rPr>
+        <w:t xml:space="preserve"> but it felt like an eternity. All the while, I was begging for even the slightest sound of the wolves that could come and release me from the pain.”</w:t>
+      </w:r>
     </w:p>
     <w:p>
       <w:pPr>
@@ -844,6 +213,1229 @@
           <w:lang w:val="en-IN" w:eastAsia="en-IN"/>
         </w:rPr>
       </w:pPr>
+      <w:r>
+        <w:rPr>
+          <w:rFonts w:ascii="Palatino Linotype" w:eastAsia="Times New Roman" w:hAnsi="Palatino Linotype" w:cstheme="minorHAnsi"/>
+          <w:sz w:val="24"/>
+          <w:szCs w:val="24"/>
+          <w:lang w:val="en-IN" w:eastAsia="en-IN"/>
+        </w:rPr>
+        <w:t>"</w:t>
+      </w:r>
+      <w:r>
+        <w:rPr>
+          <w:rFonts w:ascii="Palatino Linotype" w:eastAsia="Times New Roman" w:hAnsi="Palatino Linotype" w:cstheme="minorHAnsi"/>
+          <w:sz w:val="24"/>
+          <w:szCs w:val="24"/>
+          <w:lang w:val="en-IN" w:eastAsia="en-IN"/>
+        </w:rPr>
+        <w:t xml:space="preserve">And has this nightmare ever happened before?” </w:t>
+      </w:r>
+    </w:p>
+    <w:p>
+      <w:pPr>
+        <w:rPr>
+          <w:rFonts w:ascii="Palatino Linotype" w:eastAsia="Times New Roman" w:hAnsi="Palatino Linotype" w:cstheme="minorHAnsi"/>
+          <w:sz w:val="24"/>
+          <w:szCs w:val="24"/>
+          <w:lang w:val="en-IN" w:eastAsia="en-IN"/>
+        </w:rPr>
+      </w:pPr>
+      <w:r>
+        <w:rPr>
+          <w:rFonts w:ascii="Palatino Linotype" w:eastAsia="Times New Roman" w:hAnsi="Palatino Linotype" w:cstheme="minorHAnsi"/>
+          <w:sz w:val="24"/>
+          <w:szCs w:val="24"/>
+          <w:lang w:val="en-IN" w:eastAsia="en-IN"/>
+        </w:rPr>
+        <w:t>"</w:t>
+      </w:r>
+      <w:r>
+        <w:rPr>
+          <w:rFonts w:ascii="Palatino Linotype" w:eastAsia="Times New Roman" w:hAnsi="Palatino Linotype" w:cstheme="minorHAnsi"/>
+          <w:sz w:val="24"/>
+          <w:szCs w:val="24"/>
+          <w:lang w:val="en-IN" w:eastAsia="en-IN"/>
+        </w:rPr>
+        <w:t>Yes Doctor, I have been having this same nightmare for more than a month.</w:t>
+      </w:r>
+      <w:r>
+        <w:rPr>
+          <w:rFonts w:ascii="Palatino Linotype" w:eastAsia="Times New Roman" w:hAnsi="Palatino Linotype" w:cstheme="minorHAnsi"/>
+          <w:sz w:val="24"/>
+          <w:szCs w:val="24"/>
+          <w:lang w:val="en-IN" w:eastAsia="en-IN"/>
+        </w:rPr>
+        <w:t xml:space="preserve"> </w:t>
+      </w:r>
+      <w:r>
+        <w:rPr>
+          <w:rFonts w:ascii="Palatino Linotype" w:eastAsia="Times New Roman" w:hAnsi="Palatino Linotype" w:cstheme="minorHAnsi"/>
+          <w:sz w:val="24"/>
+          <w:szCs w:val="24"/>
+          <w:lang w:val="en-IN" w:eastAsia="en-IN"/>
+        </w:rPr>
+        <w:t>Every day, I</w:t>
+      </w:r>
+      <w:r>
+        <w:rPr>
+          <w:rFonts w:ascii="Palatino Linotype" w:eastAsia="Times New Roman" w:hAnsi="Palatino Linotype" w:cstheme="minorHAnsi"/>
+          <w:sz w:val="24"/>
+          <w:szCs w:val="24"/>
+          <w:lang w:val="en-IN" w:eastAsia="en-IN"/>
+        </w:rPr>
+        <w:t xml:space="preserve"> wake up sweating profusely</w:t>
+      </w:r>
+      <w:r>
+        <w:rPr>
+          <w:rFonts w:ascii="Palatino Linotype" w:eastAsia="Times New Roman" w:hAnsi="Palatino Linotype" w:cstheme="minorHAnsi"/>
+          <w:sz w:val="24"/>
+          <w:szCs w:val="24"/>
+          <w:lang w:val="en-IN" w:eastAsia="en-IN"/>
+        </w:rPr>
+        <w:t xml:space="preserve"> and exhausted.”</w:t>
+      </w:r>
+    </w:p>
+    <w:p>
+      <w:pPr>
+        <w:rPr>
+          <w:rFonts w:ascii="Palatino Linotype" w:eastAsia="Times New Roman" w:hAnsi="Palatino Linotype" w:cstheme="minorHAnsi"/>
+          <w:sz w:val="24"/>
+          <w:szCs w:val="24"/>
+          <w:lang w:val="en-IN" w:eastAsia="en-IN"/>
+        </w:rPr>
+      </w:pPr>
+      <w:r>
+        <w:rPr>
+          <w:rFonts w:ascii="Palatino Linotype" w:eastAsia="Times New Roman" w:hAnsi="Palatino Linotype" w:cstheme="minorHAnsi"/>
+          <w:sz w:val="24"/>
+          <w:szCs w:val="24"/>
+          <w:lang w:val="en-IN" w:eastAsia="en-IN"/>
+        </w:rPr>
+        <w:t>“Ethan, what you are going through is a cause of extreme stress. Tell me more about these nightmares you have, does anything change in any of these nightmares ever?”</w:t>
+      </w:r>
+    </w:p>
+    <w:p>
+      <w:pPr>
+        <w:rPr>
+          <w:rFonts w:ascii="Palatino Linotype" w:eastAsia="Times New Roman" w:hAnsi="Palatino Linotype" w:cstheme="minorHAnsi"/>
+          <w:sz w:val="24"/>
+          <w:szCs w:val="24"/>
+          <w:lang w:val="en-IN" w:eastAsia="en-IN"/>
+        </w:rPr>
+      </w:pPr>
+      <w:r>
+        <w:rPr>
+          <w:rFonts w:ascii="Palatino Linotype" w:eastAsia="Times New Roman" w:hAnsi="Palatino Linotype" w:cstheme="minorHAnsi"/>
+          <w:sz w:val="24"/>
+          <w:szCs w:val="24"/>
+          <w:lang w:val="en-IN" w:eastAsia="en-IN"/>
+        </w:rPr>
+        <w:t>“No Doctor, there was never any change in any of these dreams.”</w:t>
+      </w:r>
+    </w:p>
+    <w:p>
+      <w:pPr>
+        <w:rPr>
+          <w:rFonts w:ascii="Palatino Linotype" w:eastAsia="Times New Roman" w:hAnsi="Palatino Linotype" w:cstheme="minorHAnsi"/>
+          <w:sz w:val="24"/>
+          <w:szCs w:val="24"/>
+          <w:lang w:val="en-IN" w:eastAsia="en-IN"/>
+        </w:rPr>
+      </w:pPr>
+      <w:r>
+        <w:rPr>
+          <w:rFonts w:ascii="Palatino Linotype" w:eastAsia="Times New Roman" w:hAnsi="Palatino Linotype" w:cstheme="minorHAnsi"/>
+          <w:sz w:val="24"/>
+          <w:szCs w:val="24"/>
+          <w:lang w:val="en-IN" w:eastAsia="en-IN"/>
+        </w:rPr>
+        <w:t>The session between the two of them got interrupted when the Doctor’s assistant Moon knocked on the door.</w:t>
+      </w:r>
+    </w:p>
+    <w:p>
+      <w:pPr>
+        <w:rPr>
+          <w:rFonts w:ascii="Palatino Linotype" w:eastAsia="Times New Roman" w:hAnsi="Palatino Linotype" w:cstheme="minorHAnsi"/>
+          <w:sz w:val="24"/>
+          <w:szCs w:val="24"/>
+          <w:lang w:val="en-IN" w:eastAsia="en-IN"/>
+        </w:rPr>
+      </w:pPr>
+      <w:r>
+        <w:rPr>
+          <w:rFonts w:ascii="Palatino Linotype" w:eastAsia="Times New Roman" w:hAnsi="Palatino Linotype" w:cstheme="minorHAnsi"/>
+          <w:sz w:val="24"/>
+          <w:szCs w:val="24"/>
+          <w:lang w:val="en-IN" w:eastAsia="en-IN"/>
+        </w:rPr>
+        <w:t xml:space="preserve">Moon was a young lady in her early twenties, she wore a T-shirt with a black leather jacket and jeans. Graduating from Columbia University when she was only eighteen, </w:t>
+      </w:r>
+      <w:proofErr w:type="gramStart"/>
+      <w:r>
+        <w:rPr>
+          <w:rFonts w:ascii="Palatino Linotype" w:eastAsia="Times New Roman" w:hAnsi="Palatino Linotype" w:cstheme="minorHAnsi"/>
+          <w:sz w:val="24"/>
+          <w:szCs w:val="24"/>
+          <w:lang w:val="en-IN" w:eastAsia="en-IN"/>
+        </w:rPr>
+        <w:t>Describing</w:t>
+      </w:r>
+      <w:proofErr w:type="gramEnd"/>
+      <w:r>
+        <w:rPr>
+          <w:rFonts w:ascii="Palatino Linotype" w:eastAsia="Times New Roman" w:hAnsi="Palatino Linotype" w:cstheme="minorHAnsi"/>
+          <w:sz w:val="24"/>
+          <w:szCs w:val="24"/>
+          <w:lang w:val="en-IN" w:eastAsia="en-IN"/>
+        </w:rPr>
+        <w:t xml:space="preserve"> her as smart would’ve been an understatement. She had exceptional social skills and could read people like the likes of Freud, Jung, or Sullivan. However, she was also very spontaneous and impulsive could never keep one job for a long time, so she worked as an assistant for her Father, Doctor </w:t>
+      </w:r>
+      <w:proofErr w:type="spellStart"/>
+      <w:r>
+        <w:rPr>
+          <w:rFonts w:ascii="Palatino Linotype" w:eastAsia="Times New Roman" w:hAnsi="Palatino Linotype" w:cstheme="minorHAnsi"/>
+          <w:sz w:val="24"/>
+          <w:szCs w:val="24"/>
+          <w:lang w:val="en-IN" w:eastAsia="en-IN"/>
+        </w:rPr>
+        <w:t>Reyner</w:t>
+      </w:r>
+      <w:proofErr w:type="spellEnd"/>
+      <w:r>
+        <w:rPr>
+          <w:rFonts w:ascii="Palatino Linotype" w:eastAsia="Times New Roman" w:hAnsi="Palatino Linotype" w:cstheme="minorHAnsi"/>
+          <w:sz w:val="24"/>
+          <w:szCs w:val="24"/>
+          <w:lang w:val="en-IN" w:eastAsia="en-IN"/>
+        </w:rPr>
+        <w:t xml:space="preserve"> Blue. Doctor Blue had very eccentric views of society. His thought, society was beyond saving. Whilst he was also a genius much like his daughter, he, however, </w:t>
+      </w:r>
+      <w:proofErr w:type="gramStart"/>
+      <w:r>
+        <w:rPr>
+          <w:rFonts w:ascii="Palatino Linotype" w:eastAsia="Times New Roman" w:hAnsi="Palatino Linotype" w:cstheme="minorHAnsi"/>
+          <w:sz w:val="24"/>
+          <w:szCs w:val="24"/>
+          <w:lang w:val="en-IN" w:eastAsia="en-IN"/>
+        </w:rPr>
+        <w:t>didn’t</w:t>
+      </w:r>
+      <w:proofErr w:type="gramEnd"/>
+      <w:r>
+        <w:rPr>
+          <w:rFonts w:ascii="Palatino Linotype" w:eastAsia="Times New Roman" w:hAnsi="Palatino Linotype" w:cstheme="minorHAnsi"/>
+          <w:sz w:val="24"/>
+          <w:szCs w:val="24"/>
+          <w:lang w:val="en-IN" w:eastAsia="en-IN"/>
+        </w:rPr>
+        <w:t xml:space="preserve"> share her social skills. He was a great psychotherapist, he treated soldiers with cases of PTSD that were once thought to be impossible to cure. His books were sold to every aspiring psychoanalyst.</w:t>
+      </w:r>
+    </w:p>
+    <w:p>
+      <w:pPr>
+        <w:rPr>
+          <w:rFonts w:ascii="Palatino Linotype" w:eastAsia="Times New Roman" w:hAnsi="Palatino Linotype" w:cstheme="minorHAnsi"/>
+          <w:sz w:val="24"/>
+          <w:szCs w:val="24"/>
+          <w:lang w:val="en-IN" w:eastAsia="en-IN"/>
+        </w:rPr>
+      </w:pPr>
+      <w:r>
+        <w:rPr>
+          <w:rFonts w:ascii="Palatino Linotype" w:eastAsia="Times New Roman" w:hAnsi="Palatino Linotype" w:cstheme="minorHAnsi"/>
+          <w:sz w:val="24"/>
+          <w:szCs w:val="24"/>
+          <w:lang w:val="en-IN" w:eastAsia="en-IN"/>
+        </w:rPr>
+        <w:t>Moon joined the two of them into the room and looked towards her Father.</w:t>
+      </w:r>
+    </w:p>
+    <w:p>
+      <w:pPr>
+        <w:rPr>
+          <w:rFonts w:ascii="Palatino Linotype" w:eastAsia="Times New Roman" w:hAnsi="Palatino Linotype" w:cstheme="minorHAnsi"/>
+          <w:sz w:val="24"/>
+          <w:szCs w:val="24"/>
+          <w:lang w:val="en-IN" w:eastAsia="en-IN"/>
+        </w:rPr>
+      </w:pPr>
+      <w:r>
+        <w:rPr>
+          <w:rFonts w:ascii="Palatino Linotype" w:eastAsia="Times New Roman" w:hAnsi="Palatino Linotype" w:cstheme="minorHAnsi"/>
+          <w:sz w:val="24"/>
+          <w:szCs w:val="24"/>
+          <w:lang w:val="en-IN" w:eastAsia="en-IN"/>
+        </w:rPr>
+        <w:lastRenderedPageBreak/>
+        <w:t>"There is a detective that is on hold that wants to talk to you</w:t>
+      </w:r>
+      <w:r>
+        <w:rPr>
+          <w:rFonts w:ascii="Palatino Linotype" w:eastAsia="Times New Roman" w:hAnsi="Palatino Linotype" w:cstheme="minorHAnsi"/>
+          <w:sz w:val="24"/>
+          <w:szCs w:val="24"/>
+          <w:lang w:val="en-IN" w:eastAsia="en-IN"/>
+        </w:rPr>
+        <w:t>.”</w:t>
+      </w:r>
+    </w:p>
+    <w:p>
+      <w:pPr>
+        <w:rPr>
+          <w:rFonts w:ascii="Palatino Linotype" w:eastAsia="Times New Roman" w:hAnsi="Palatino Linotype" w:cstheme="minorHAnsi"/>
+          <w:sz w:val="24"/>
+          <w:szCs w:val="24"/>
+          <w:lang w:val="en-IN" w:eastAsia="en-IN"/>
+        </w:rPr>
+      </w:pPr>
+      <w:r>
+        <w:rPr>
+          <w:rFonts w:ascii="Palatino Linotype" w:eastAsia="Times New Roman" w:hAnsi="Palatino Linotype" w:cstheme="minorHAnsi"/>
+          <w:sz w:val="24"/>
+          <w:szCs w:val="24"/>
+          <w:lang w:val="en-IN" w:eastAsia="en-IN"/>
+        </w:rPr>
+        <w:t>"</w:t>
+      </w:r>
+      <w:r>
+        <w:rPr>
+          <w:rFonts w:ascii="Palatino Linotype" w:eastAsia="Times New Roman" w:hAnsi="Palatino Linotype" w:cstheme="minorHAnsi"/>
+          <w:sz w:val="24"/>
+          <w:szCs w:val="24"/>
+          <w:lang w:val="en-IN" w:eastAsia="en-IN"/>
+        </w:rPr>
+        <w:t>Did he say what it was about?”</w:t>
+      </w:r>
+    </w:p>
+    <w:p>
+      <w:pPr>
+        <w:rPr>
+          <w:rFonts w:ascii="Palatino Linotype" w:eastAsia="Times New Roman" w:hAnsi="Palatino Linotype" w:cstheme="minorHAnsi"/>
+          <w:sz w:val="24"/>
+          <w:szCs w:val="24"/>
+          <w:lang w:val="en-IN" w:eastAsia="en-IN"/>
+        </w:rPr>
+      </w:pPr>
+      <w:r>
+        <w:rPr>
+          <w:rFonts w:ascii="Palatino Linotype" w:eastAsia="Times New Roman" w:hAnsi="Palatino Linotype" w:cstheme="minorHAnsi"/>
+          <w:sz w:val="24"/>
+          <w:szCs w:val="24"/>
+          <w:lang w:val="en-IN" w:eastAsia="en-IN"/>
+        </w:rPr>
+        <w:t xml:space="preserve">“No, but they say it’s </w:t>
+      </w:r>
+      <w:proofErr w:type="gramStart"/>
+      <w:r>
+        <w:rPr>
+          <w:rFonts w:ascii="Palatino Linotype" w:eastAsia="Times New Roman" w:hAnsi="Palatino Linotype" w:cstheme="minorHAnsi"/>
+          <w:sz w:val="24"/>
+          <w:szCs w:val="24"/>
+          <w:lang w:val="en-IN" w:eastAsia="en-IN"/>
+        </w:rPr>
+        <w:t>urgent”</w:t>
+      </w:r>
+      <w:proofErr w:type="gramEnd"/>
+    </w:p>
+    <w:p>
+      <w:pPr>
+        <w:rPr>
+          <w:rFonts w:ascii="Palatino Linotype" w:eastAsia="Times New Roman" w:hAnsi="Palatino Linotype" w:cstheme="minorHAnsi"/>
+          <w:sz w:val="24"/>
+          <w:szCs w:val="24"/>
+          <w:lang w:val="en-IN" w:eastAsia="en-IN"/>
+        </w:rPr>
+      </w:pPr>
+      <w:r>
+        <w:rPr>
+          <w:rFonts w:ascii="Palatino Linotype" w:eastAsia="Times New Roman" w:hAnsi="Palatino Linotype" w:cstheme="minorHAnsi"/>
+          <w:sz w:val="24"/>
+          <w:szCs w:val="24"/>
+          <w:lang w:val="en-IN" w:eastAsia="en-IN"/>
+        </w:rPr>
+        <w:t>The doctor then turned towards Raymond and said, "I'm afraid we have to continue this later, do you mind</w:t>
+      </w:r>
+      <w:r>
+        <w:rPr>
+          <w:rFonts w:ascii="Palatino Linotype" w:eastAsia="Times New Roman" w:hAnsi="Palatino Linotype" w:cstheme="minorHAnsi"/>
+          <w:sz w:val="24"/>
+          <w:szCs w:val="24"/>
+          <w:lang w:val="en-IN" w:eastAsia="en-IN"/>
+        </w:rPr>
+        <w:t xml:space="preserve"> </w:t>
+      </w:r>
+      <w:r>
+        <w:rPr>
+          <w:rFonts w:ascii="Palatino Linotype" w:eastAsia="Times New Roman" w:hAnsi="Palatino Linotype" w:cstheme="minorHAnsi"/>
+          <w:sz w:val="24"/>
+          <w:szCs w:val="24"/>
+          <w:lang w:val="en-IN" w:eastAsia="en-IN"/>
+        </w:rPr>
+        <w:t>if we reschedule this for next week?"</w:t>
+      </w:r>
+    </w:p>
+    <w:p>
+      <w:pPr>
+        <w:rPr>
+          <w:rFonts w:ascii="Palatino Linotype" w:eastAsia="Times New Roman" w:hAnsi="Palatino Linotype" w:cstheme="minorHAnsi"/>
+          <w:sz w:val="24"/>
+          <w:szCs w:val="24"/>
+          <w:lang w:val="en-IN" w:eastAsia="en-IN"/>
+        </w:rPr>
+      </w:pPr>
+      <w:r>
+        <w:rPr>
+          <w:rFonts w:ascii="Palatino Linotype" w:eastAsia="Times New Roman" w:hAnsi="Palatino Linotype" w:cstheme="minorHAnsi"/>
+          <w:sz w:val="24"/>
+          <w:szCs w:val="24"/>
+          <w:lang w:val="en-IN" w:eastAsia="en-IN"/>
+        </w:rPr>
+        <w:t>"That's alright by me Doctor</w:t>
+      </w:r>
+      <w:r>
+        <w:rPr>
+          <w:rFonts w:ascii="Palatino Linotype" w:eastAsia="Times New Roman" w:hAnsi="Palatino Linotype" w:cstheme="minorHAnsi"/>
+          <w:sz w:val="24"/>
+          <w:szCs w:val="24"/>
+          <w:lang w:val="en-IN" w:eastAsia="en-IN"/>
+        </w:rPr>
+        <w:t>,</w:t>
+      </w:r>
+      <w:r>
+        <w:rPr>
+          <w:rFonts w:ascii="Palatino Linotype" w:eastAsia="Times New Roman" w:hAnsi="Palatino Linotype" w:cstheme="minorHAnsi"/>
+          <w:sz w:val="24"/>
+          <w:szCs w:val="24"/>
+          <w:lang w:val="en-IN" w:eastAsia="en-IN"/>
+        </w:rPr>
+        <w:t>" Raymond said as he stood and walked</w:t>
+      </w:r>
+      <w:r>
+        <w:rPr>
+          <w:rFonts w:ascii="Palatino Linotype" w:eastAsia="Times New Roman" w:hAnsi="Palatino Linotype" w:cstheme="minorHAnsi"/>
+          <w:sz w:val="24"/>
+          <w:szCs w:val="24"/>
+          <w:lang w:val="en-IN" w:eastAsia="en-IN"/>
+        </w:rPr>
+        <w:t xml:space="preserve"> </w:t>
+      </w:r>
+      <w:r>
+        <w:rPr>
+          <w:rFonts w:ascii="Palatino Linotype" w:eastAsia="Times New Roman" w:hAnsi="Palatino Linotype" w:cstheme="minorHAnsi"/>
+          <w:sz w:val="24"/>
+          <w:szCs w:val="24"/>
+          <w:lang w:val="en-IN" w:eastAsia="en-IN"/>
+        </w:rPr>
+        <w:t>towards the door.</w:t>
+      </w:r>
+    </w:p>
+    <w:p>
+      <w:pPr>
+        <w:rPr>
+          <w:rFonts w:ascii="Palatino Linotype" w:eastAsia="Times New Roman" w:hAnsi="Palatino Linotype" w:cstheme="minorHAnsi"/>
+          <w:sz w:val="24"/>
+          <w:szCs w:val="24"/>
+          <w:lang w:val="en-IN" w:eastAsia="en-IN"/>
+        </w:rPr>
+      </w:pPr>
+      <w:r>
+        <w:rPr>
+          <w:rFonts w:ascii="Palatino Linotype" w:eastAsia="Times New Roman" w:hAnsi="Palatino Linotype" w:cstheme="minorHAnsi"/>
+          <w:sz w:val="24"/>
+          <w:szCs w:val="24"/>
+          <w:lang w:val="en-IN" w:eastAsia="en-IN"/>
+        </w:rPr>
+        <w:t>The doctor th</w:t>
+      </w:r>
+      <w:r>
+        <w:rPr>
+          <w:rFonts w:ascii="Palatino Linotype" w:eastAsia="Times New Roman" w:hAnsi="Palatino Linotype" w:cstheme="minorHAnsi"/>
+          <w:sz w:val="24"/>
+          <w:szCs w:val="24"/>
+          <w:lang w:val="en-IN" w:eastAsia="en-IN"/>
+        </w:rPr>
+        <w:t>e</w:t>
+      </w:r>
+      <w:r>
+        <w:rPr>
+          <w:rFonts w:ascii="Palatino Linotype" w:eastAsia="Times New Roman" w:hAnsi="Palatino Linotype" w:cstheme="minorHAnsi"/>
+          <w:sz w:val="24"/>
+          <w:szCs w:val="24"/>
+          <w:lang w:val="en-IN" w:eastAsia="en-IN"/>
+        </w:rPr>
+        <w:t>n after briefly looking through his notes of the patient that just came by went and</w:t>
+      </w:r>
+      <w:r>
+        <w:rPr>
+          <w:rFonts w:ascii="Palatino Linotype" w:eastAsia="Times New Roman" w:hAnsi="Palatino Linotype" w:cstheme="minorHAnsi"/>
+          <w:sz w:val="24"/>
+          <w:szCs w:val="24"/>
+          <w:lang w:val="en-IN" w:eastAsia="en-IN"/>
+        </w:rPr>
+        <w:t xml:space="preserve"> </w:t>
+      </w:r>
+      <w:r>
+        <w:rPr>
+          <w:rFonts w:ascii="Palatino Linotype" w:eastAsia="Times New Roman" w:hAnsi="Palatino Linotype" w:cstheme="minorHAnsi"/>
+          <w:sz w:val="24"/>
+          <w:szCs w:val="24"/>
+          <w:lang w:val="en-IN" w:eastAsia="en-IN"/>
+        </w:rPr>
+        <w:t>picked up the</w:t>
+      </w:r>
+      <w:r>
+        <w:rPr>
+          <w:rFonts w:ascii="Palatino Linotype" w:eastAsia="Times New Roman" w:hAnsi="Palatino Linotype" w:cstheme="minorHAnsi"/>
+          <w:sz w:val="24"/>
+          <w:szCs w:val="24"/>
+          <w:lang w:val="en-IN" w:eastAsia="en-IN"/>
+        </w:rPr>
+        <w:t xml:space="preserve"> </w:t>
+      </w:r>
+      <w:r>
+        <w:rPr>
+          <w:rFonts w:ascii="Palatino Linotype" w:eastAsia="Times New Roman" w:hAnsi="Palatino Linotype" w:cstheme="minorHAnsi"/>
+          <w:sz w:val="24"/>
+          <w:szCs w:val="24"/>
+          <w:lang w:val="en-IN" w:eastAsia="en-IN"/>
+        </w:rPr>
+        <w:t>landline.</w:t>
+      </w:r>
+    </w:p>
+    <w:p>
+      <w:pPr>
+        <w:rPr>
+          <w:rFonts w:ascii="Palatino Linotype" w:eastAsia="Times New Roman" w:hAnsi="Palatino Linotype" w:cstheme="minorHAnsi"/>
+          <w:sz w:val="24"/>
+          <w:szCs w:val="24"/>
+          <w:lang w:val="en-IN" w:eastAsia="en-IN"/>
+        </w:rPr>
+      </w:pPr>
+      <w:r>
+        <w:rPr>
+          <w:rFonts w:ascii="Palatino Linotype" w:eastAsia="Times New Roman" w:hAnsi="Palatino Linotype" w:cstheme="minorHAnsi"/>
+          <w:sz w:val="24"/>
+          <w:szCs w:val="24"/>
+          <w:lang w:val="en-IN" w:eastAsia="en-IN"/>
+        </w:rPr>
+        <w:t>"Detective Sparks from the Boston Police Department. Doctor, we would like you to come to our</w:t>
+      </w:r>
+      <w:r>
+        <w:rPr>
+          <w:rFonts w:ascii="Palatino Linotype" w:eastAsia="Times New Roman" w:hAnsi="Palatino Linotype" w:cstheme="minorHAnsi"/>
+          <w:sz w:val="24"/>
+          <w:szCs w:val="24"/>
+          <w:lang w:val="en-IN" w:eastAsia="en-IN"/>
+        </w:rPr>
+        <w:t xml:space="preserve"> </w:t>
+      </w:r>
+      <w:r>
+        <w:rPr>
+          <w:rFonts w:ascii="Palatino Linotype" w:eastAsia="Times New Roman" w:hAnsi="Palatino Linotype" w:cstheme="minorHAnsi"/>
+          <w:sz w:val="24"/>
+          <w:szCs w:val="24"/>
+          <w:lang w:val="en-IN" w:eastAsia="en-IN"/>
+        </w:rPr>
+        <w:t>precinct today for a couple of questions regarding one of our ongoing investigation</w:t>
+      </w:r>
+      <w:r>
+        <w:rPr>
+          <w:rFonts w:ascii="Palatino Linotype" w:eastAsia="Times New Roman" w:hAnsi="Palatino Linotype" w:cstheme="minorHAnsi"/>
+          <w:sz w:val="24"/>
+          <w:szCs w:val="24"/>
+          <w:lang w:val="en-IN" w:eastAsia="en-IN"/>
+        </w:rPr>
+        <w:t>s</w:t>
+      </w:r>
+      <w:r>
+        <w:rPr>
+          <w:rFonts w:ascii="Palatino Linotype" w:eastAsia="Times New Roman" w:hAnsi="Palatino Linotype" w:cstheme="minorHAnsi"/>
+          <w:sz w:val="24"/>
+          <w:szCs w:val="24"/>
+          <w:lang w:val="en-IN" w:eastAsia="en-IN"/>
+        </w:rPr>
+        <w:t>."</w:t>
+      </w:r>
+    </w:p>
+    <w:p>
+      <w:pPr>
+        <w:rPr>
+          <w:rFonts w:ascii="Palatino Linotype" w:eastAsia="Times New Roman" w:hAnsi="Palatino Linotype" w:cstheme="minorHAnsi"/>
+          <w:sz w:val="24"/>
+          <w:szCs w:val="24"/>
+          <w:lang w:val="en-IN" w:eastAsia="en-IN"/>
+        </w:rPr>
+      </w:pPr>
+      <w:r>
+        <w:rPr>
+          <w:rFonts w:ascii="Palatino Linotype" w:eastAsia="Times New Roman" w:hAnsi="Palatino Linotype" w:cstheme="minorHAnsi"/>
+          <w:sz w:val="24"/>
+          <w:szCs w:val="24"/>
+          <w:lang w:val="en-IN" w:eastAsia="en-IN"/>
+        </w:rPr>
+        <w:t>"Detective, may I ask what this is about?"</w:t>
+      </w:r>
+    </w:p>
+    <w:p>
+      <w:pPr>
+        <w:rPr>
+          <w:rFonts w:ascii="Palatino Linotype" w:eastAsia="Times New Roman" w:hAnsi="Palatino Linotype" w:cstheme="minorHAnsi"/>
+          <w:sz w:val="24"/>
+          <w:szCs w:val="24"/>
+          <w:lang w:val="en-IN" w:eastAsia="en-IN"/>
+        </w:rPr>
+      </w:pPr>
+      <w:r>
+        <w:rPr>
+          <w:rFonts w:ascii="Palatino Linotype" w:eastAsia="Times New Roman" w:hAnsi="Palatino Linotype" w:cstheme="minorHAnsi"/>
+          <w:sz w:val="24"/>
+          <w:szCs w:val="24"/>
+          <w:lang w:val="en-IN" w:eastAsia="en-IN"/>
+        </w:rPr>
+        <w:t>" I am afraid this is a talk we must have in person."</w:t>
+      </w:r>
+    </w:p>
+    <w:p>
+      <w:pPr>
+        <w:rPr>
+          <w:rFonts w:ascii="Palatino Linotype" w:eastAsia="Times New Roman" w:hAnsi="Palatino Linotype" w:cstheme="minorHAnsi"/>
+          <w:sz w:val="24"/>
+          <w:szCs w:val="24"/>
+          <w:lang w:val="en-IN" w:eastAsia="en-IN"/>
+        </w:rPr>
+      </w:pPr>
+      <w:r>
+        <w:rPr>
+          <w:rFonts w:ascii="Palatino Linotype" w:eastAsia="Times New Roman" w:hAnsi="Palatino Linotype" w:cstheme="minorHAnsi"/>
+          <w:sz w:val="24"/>
+          <w:szCs w:val="24"/>
+          <w:lang w:val="en-IN" w:eastAsia="en-IN"/>
+        </w:rPr>
+        <w:t>“Okay Detective, I’ll be there as soon as I can.”</w:t>
+      </w:r>
+    </w:p>
+    <w:p>
+      <w:pPr>
+        <w:jc w:val="center"/>
+        <w:rPr>
+          <w:rFonts w:ascii="Palatino Linotype" w:eastAsia="Times New Roman" w:hAnsi="Palatino Linotype" w:cstheme="minorHAnsi"/>
+          <w:sz w:val="24"/>
+          <w:szCs w:val="24"/>
+          <w:lang w:val="en-IN" w:eastAsia="en-IN"/>
+        </w:rPr>
+      </w:pPr>
+    </w:p>
+    <w:p>
+      <w:pPr>
+        <w:jc w:val="center"/>
+        <w:rPr>
+          <w:rFonts w:ascii="Palatino Linotype" w:eastAsia="Times New Roman" w:hAnsi="Palatino Linotype" w:cstheme="minorHAnsi"/>
+          <w:sz w:val="40"/>
+          <w:szCs w:val="40"/>
+          <w:lang w:val="en-IN" w:eastAsia="en-IN"/>
+        </w:rPr>
+      </w:pPr>
+      <w:r>
+        <w:rPr>
+          <w:rFonts w:ascii="Palatino Linotype" w:eastAsia="Times New Roman" w:hAnsi="Palatino Linotype" w:cstheme="minorHAnsi"/>
+          <w:sz w:val="40"/>
+          <w:szCs w:val="40"/>
+          <w:lang w:val="en-IN" w:eastAsia="en-IN"/>
+        </w:rPr>
+        <w:t>***</w:t>
+      </w:r>
+    </w:p>
+    <w:p>
+      <w:pPr>
+        <w:rPr>
+          <w:rFonts w:ascii="Palatino Linotype" w:eastAsia="Times New Roman" w:hAnsi="Palatino Linotype" w:cstheme="minorHAnsi"/>
+          <w:sz w:val="24"/>
+          <w:szCs w:val="24"/>
+          <w:lang w:val="en-IN" w:eastAsia="en-IN"/>
+        </w:rPr>
+      </w:pPr>
+      <w:r>
+        <w:rPr>
+          <w:rFonts w:ascii="Palatino Linotype" w:eastAsia="Times New Roman" w:hAnsi="Palatino Linotype" w:cstheme="minorHAnsi"/>
+          <w:sz w:val="24"/>
+          <w:szCs w:val="24"/>
+          <w:lang w:val="en-IN" w:eastAsia="en-IN"/>
+        </w:rPr>
+        <w:t xml:space="preserve">It was 2 p.m. when he received the call. The drive to Boston would take him about 4 hours. Unwilling to drive for that long alone, he decided to also take his daughter with him. Like any normal dysfunctional </w:t>
+      </w:r>
+      <w:proofErr w:type="gramStart"/>
+      <w:r>
+        <w:rPr>
+          <w:rFonts w:ascii="Palatino Linotype" w:eastAsia="Times New Roman" w:hAnsi="Palatino Linotype" w:cstheme="minorHAnsi"/>
+          <w:sz w:val="24"/>
+          <w:szCs w:val="24"/>
+          <w:lang w:val="en-IN" w:eastAsia="en-IN"/>
+        </w:rPr>
+        <w:t>family(</w:t>
+      </w:r>
+      <w:proofErr w:type="gramEnd"/>
+      <w:r>
+        <w:rPr>
+          <w:rFonts w:ascii="Palatino Linotype" w:eastAsia="Times New Roman" w:hAnsi="Palatino Linotype" w:cstheme="minorHAnsi"/>
+          <w:sz w:val="24"/>
+          <w:szCs w:val="24"/>
+          <w:lang w:val="en-IN" w:eastAsia="en-IN"/>
+        </w:rPr>
+        <w:t xml:space="preserve">if there’s such a thing as normal dysfunctional) they fought the whole way to the precinct. </w:t>
+      </w:r>
+      <w:proofErr w:type="spellStart"/>
+      <w:r>
+        <w:rPr>
+          <w:rFonts w:ascii="Palatino Linotype" w:eastAsia="Times New Roman" w:hAnsi="Palatino Linotype" w:cstheme="minorHAnsi"/>
+          <w:sz w:val="24"/>
+          <w:szCs w:val="24"/>
+          <w:lang w:val="en-IN" w:eastAsia="en-IN"/>
+        </w:rPr>
+        <w:t>Reyner</w:t>
+      </w:r>
+      <w:proofErr w:type="spellEnd"/>
+      <w:r>
+        <w:rPr>
+          <w:rFonts w:ascii="Palatino Linotype" w:eastAsia="Times New Roman" w:hAnsi="Palatino Linotype" w:cstheme="minorHAnsi"/>
+          <w:sz w:val="24"/>
+          <w:szCs w:val="24"/>
+          <w:lang w:val="en-IN" w:eastAsia="en-IN"/>
+        </w:rPr>
+        <w:t xml:space="preserve"> asked Moon to wait in a café nearby while he talked to the Detectives.</w:t>
+      </w:r>
+    </w:p>
+    <w:p>
+      <w:pPr>
+        <w:rPr>
+          <w:rFonts w:ascii="Palatino Linotype" w:eastAsia="Times New Roman" w:hAnsi="Palatino Linotype" w:cstheme="minorHAnsi"/>
+          <w:sz w:val="24"/>
+          <w:szCs w:val="24"/>
+          <w:lang w:val="en-IN" w:eastAsia="en-IN"/>
+        </w:rPr>
+      </w:pPr>
+      <w:r>
+        <w:rPr>
+          <w:rFonts w:ascii="Palatino Linotype" w:eastAsia="Times New Roman" w:hAnsi="Palatino Linotype" w:cstheme="minorHAnsi"/>
+          <w:sz w:val="24"/>
+          <w:szCs w:val="24"/>
+          <w:lang w:val="en-IN" w:eastAsia="en-IN"/>
+        </w:rPr>
+        <w:t>The precinct in Boston looked like any other precinct</w:t>
+      </w:r>
+      <w:r>
+        <w:rPr>
+          <w:rFonts w:ascii="Palatino Linotype" w:eastAsia="Times New Roman" w:hAnsi="Palatino Linotype" w:cstheme="minorHAnsi"/>
+          <w:sz w:val="24"/>
+          <w:szCs w:val="24"/>
+          <w:lang w:val="en-IN" w:eastAsia="en-IN"/>
+        </w:rPr>
+        <w:t>- tall, heavily guarded, and full of cops</w:t>
+      </w:r>
+      <w:r>
+        <w:rPr>
+          <w:rFonts w:ascii="Palatino Linotype" w:eastAsia="Times New Roman" w:hAnsi="Palatino Linotype" w:cstheme="minorHAnsi"/>
+          <w:sz w:val="24"/>
+          <w:szCs w:val="24"/>
+          <w:lang w:val="en-IN" w:eastAsia="en-IN"/>
+        </w:rPr>
+        <w:t xml:space="preserve">. Something about cops always made </w:t>
+      </w:r>
+      <w:proofErr w:type="spellStart"/>
+      <w:r>
+        <w:rPr>
+          <w:rFonts w:ascii="Palatino Linotype" w:eastAsia="Times New Roman" w:hAnsi="Palatino Linotype" w:cstheme="minorHAnsi"/>
+          <w:sz w:val="24"/>
+          <w:szCs w:val="24"/>
+          <w:lang w:val="en-IN" w:eastAsia="en-IN"/>
+        </w:rPr>
+        <w:t>Reyner</w:t>
+      </w:r>
+      <w:proofErr w:type="spellEnd"/>
+      <w:r>
+        <w:rPr>
+          <w:rFonts w:ascii="Palatino Linotype" w:eastAsia="Times New Roman" w:hAnsi="Palatino Linotype" w:cstheme="minorHAnsi"/>
+          <w:sz w:val="24"/>
+          <w:szCs w:val="24"/>
+          <w:lang w:val="en-IN" w:eastAsia="en-IN"/>
+        </w:rPr>
+        <w:t xml:space="preserve"> uncomfortable, maybe </w:t>
+      </w:r>
+      <w:proofErr w:type="gramStart"/>
+      <w:r>
+        <w:rPr>
+          <w:rFonts w:ascii="Palatino Linotype" w:eastAsia="Times New Roman" w:hAnsi="Palatino Linotype" w:cstheme="minorHAnsi"/>
+          <w:sz w:val="24"/>
+          <w:szCs w:val="24"/>
+          <w:lang w:val="en-IN" w:eastAsia="en-IN"/>
+        </w:rPr>
+        <w:t>it’s</w:t>
+      </w:r>
+      <w:proofErr w:type="gramEnd"/>
+      <w:r>
+        <w:rPr>
+          <w:rFonts w:ascii="Palatino Linotype" w:eastAsia="Times New Roman" w:hAnsi="Palatino Linotype" w:cstheme="minorHAnsi"/>
+          <w:sz w:val="24"/>
+          <w:szCs w:val="24"/>
+          <w:lang w:val="en-IN" w:eastAsia="en-IN"/>
+        </w:rPr>
+        <w:t xml:space="preserve"> the musky cologne they wear but he could never get himself to trust any cop.</w:t>
+      </w:r>
+      <w:r>
+        <w:rPr>
+          <w:rFonts w:ascii="Palatino Linotype" w:eastAsia="Times New Roman" w:hAnsi="Palatino Linotype" w:cstheme="minorHAnsi"/>
+          <w:sz w:val="24"/>
+          <w:szCs w:val="24"/>
+          <w:lang w:val="en-IN" w:eastAsia="en-IN"/>
+        </w:rPr>
+        <w:t xml:space="preserve"> This was not the first time </w:t>
+      </w:r>
+      <w:proofErr w:type="spellStart"/>
+      <w:r>
+        <w:rPr>
+          <w:rFonts w:ascii="Palatino Linotype" w:eastAsia="Times New Roman" w:hAnsi="Palatino Linotype" w:cstheme="minorHAnsi"/>
+          <w:sz w:val="24"/>
+          <w:szCs w:val="24"/>
+          <w:lang w:val="en-IN" w:eastAsia="en-IN"/>
+        </w:rPr>
+        <w:t>Reyner</w:t>
+      </w:r>
+      <w:proofErr w:type="spellEnd"/>
+      <w:r>
+        <w:rPr>
+          <w:rFonts w:ascii="Palatino Linotype" w:eastAsia="Times New Roman" w:hAnsi="Palatino Linotype" w:cstheme="minorHAnsi"/>
+          <w:sz w:val="24"/>
+          <w:szCs w:val="24"/>
+          <w:lang w:val="en-IN" w:eastAsia="en-IN"/>
+        </w:rPr>
+        <w:t xml:space="preserve"> had to go to the precinct, even as a teenager, he caused a lot of troubles around the whole city that the officers named him Ricky the </w:t>
+      </w:r>
+      <w:proofErr w:type="gramStart"/>
+      <w:r>
+        <w:rPr>
+          <w:rFonts w:ascii="Palatino Linotype" w:eastAsia="Times New Roman" w:hAnsi="Palatino Linotype" w:cstheme="minorHAnsi"/>
+          <w:sz w:val="24"/>
+          <w:szCs w:val="24"/>
+          <w:lang w:val="en-IN" w:eastAsia="en-IN"/>
+        </w:rPr>
+        <w:t>Troublemaker(</w:t>
+      </w:r>
+      <w:proofErr w:type="gramEnd"/>
+      <w:r>
+        <w:rPr>
+          <w:rFonts w:ascii="Palatino Linotype" w:eastAsia="Times New Roman" w:hAnsi="Palatino Linotype" w:cstheme="minorHAnsi"/>
+          <w:sz w:val="24"/>
+          <w:szCs w:val="24"/>
+          <w:lang w:val="en-IN" w:eastAsia="en-IN"/>
+        </w:rPr>
+        <w:t xml:space="preserve">why Ricky? nobody knows). It was always petty theft from his </w:t>
+      </w:r>
+      <w:proofErr w:type="spellStart"/>
+      <w:r>
+        <w:rPr>
+          <w:rFonts w:ascii="Palatino Linotype" w:eastAsia="Times New Roman" w:hAnsi="Palatino Linotype" w:cstheme="minorHAnsi"/>
+          <w:sz w:val="24"/>
+          <w:szCs w:val="24"/>
+          <w:lang w:val="en-IN" w:eastAsia="en-IN"/>
+        </w:rPr>
+        <w:t>neighbors</w:t>
+      </w:r>
+      <w:proofErr w:type="spellEnd"/>
+      <w:r>
+        <w:rPr>
+          <w:rFonts w:ascii="Palatino Linotype" w:eastAsia="Times New Roman" w:hAnsi="Palatino Linotype" w:cstheme="minorHAnsi"/>
+          <w:sz w:val="24"/>
+          <w:szCs w:val="24"/>
+          <w:lang w:val="en-IN" w:eastAsia="en-IN"/>
+        </w:rPr>
+        <w:t xml:space="preserve"> or fighting with other teens near the pond. Thankfully, his </w:t>
+      </w:r>
+      <w:proofErr w:type="spellStart"/>
+      <w:r>
+        <w:rPr>
+          <w:rFonts w:ascii="Palatino Linotype" w:eastAsia="Times New Roman" w:hAnsi="Palatino Linotype" w:cstheme="minorHAnsi"/>
+          <w:sz w:val="24"/>
+          <w:szCs w:val="24"/>
+          <w:lang w:val="en-IN" w:eastAsia="en-IN"/>
+        </w:rPr>
+        <w:t>neighbors</w:t>
+      </w:r>
+      <w:proofErr w:type="spellEnd"/>
+      <w:r>
+        <w:rPr>
+          <w:rFonts w:ascii="Palatino Linotype" w:eastAsia="Times New Roman" w:hAnsi="Palatino Linotype" w:cstheme="minorHAnsi"/>
+          <w:sz w:val="24"/>
+          <w:szCs w:val="24"/>
+          <w:lang w:val="en-IN" w:eastAsia="en-IN"/>
+        </w:rPr>
+        <w:t xml:space="preserve"> filed charges against him.</w:t>
+      </w:r>
+    </w:p>
+    <w:p>
+      <w:pPr>
+        <w:rPr>
+          <w:rFonts w:ascii="Palatino Linotype" w:eastAsia="Times New Roman" w:hAnsi="Palatino Linotype" w:cstheme="minorHAnsi"/>
+          <w:sz w:val="24"/>
+          <w:szCs w:val="24"/>
+          <w:lang w:val="en-IN" w:eastAsia="en-IN"/>
+        </w:rPr>
+      </w:pPr>
+    </w:p>
+    <w:p>
+      <w:pPr>
+        <w:rPr>
+          <w:rFonts w:ascii="Palatino Linotype" w:eastAsia="Times New Roman" w:hAnsi="Palatino Linotype" w:cstheme="minorHAnsi"/>
+          <w:sz w:val="24"/>
+          <w:szCs w:val="24"/>
+          <w:lang w:val="en-IN" w:eastAsia="en-IN"/>
+        </w:rPr>
+      </w:pPr>
+      <w:proofErr w:type="spellStart"/>
+      <w:r>
+        <w:rPr>
+          <w:rFonts w:ascii="Palatino Linotype" w:eastAsia="Times New Roman" w:hAnsi="Palatino Linotype" w:cstheme="minorHAnsi"/>
+          <w:sz w:val="24"/>
+          <w:szCs w:val="24"/>
+          <w:lang w:val="en-IN" w:eastAsia="en-IN"/>
+        </w:rPr>
+        <w:lastRenderedPageBreak/>
+        <w:t>Reyner</w:t>
+      </w:r>
+      <w:proofErr w:type="spellEnd"/>
+      <w:r>
+        <w:rPr>
+          <w:rFonts w:ascii="Palatino Linotype" w:eastAsia="Times New Roman" w:hAnsi="Palatino Linotype" w:cstheme="minorHAnsi"/>
+          <w:sz w:val="24"/>
+          <w:szCs w:val="24"/>
+          <w:lang w:val="en-IN" w:eastAsia="en-IN"/>
+        </w:rPr>
+        <w:t xml:space="preserve"> entered the precinct and said to the receptionist at the front. He could see from the nameplate, it said Officer Walker. She was a tall woman in her </w:t>
+      </w:r>
+      <w:proofErr w:type="spellStart"/>
+      <w:r>
+        <w:rPr>
+          <w:rFonts w:ascii="Palatino Linotype" w:eastAsia="Times New Roman" w:hAnsi="Palatino Linotype" w:cstheme="minorHAnsi"/>
+          <w:sz w:val="24"/>
+          <w:szCs w:val="24"/>
+          <w:lang w:val="en-IN" w:eastAsia="en-IN"/>
+        </w:rPr>
+        <w:t>mid 40</w:t>
+      </w:r>
+      <w:proofErr w:type="spellEnd"/>
+      <w:r>
+        <w:rPr>
+          <w:rFonts w:ascii="Palatino Linotype" w:eastAsia="Times New Roman" w:hAnsi="Palatino Linotype" w:cstheme="minorHAnsi"/>
+          <w:sz w:val="24"/>
+          <w:szCs w:val="24"/>
+          <w:lang w:val="en-IN" w:eastAsia="en-IN"/>
+        </w:rPr>
+        <w:t xml:space="preserve">’s and spoke with a high-pitched nasal tone. </w:t>
+      </w:r>
+    </w:p>
+    <w:p>
+      <w:pPr>
+        <w:rPr>
+          <w:rFonts w:ascii="Palatino Linotype" w:eastAsia="Times New Roman" w:hAnsi="Palatino Linotype" w:cstheme="minorHAnsi"/>
+          <w:sz w:val="24"/>
+          <w:szCs w:val="24"/>
+          <w:lang w:val="en-IN" w:eastAsia="en-IN"/>
+        </w:rPr>
+      </w:pPr>
+      <w:r>
+        <w:rPr>
+          <w:rFonts w:ascii="Palatino Linotype" w:eastAsia="Times New Roman" w:hAnsi="Palatino Linotype" w:cstheme="minorHAnsi"/>
+          <w:sz w:val="24"/>
+          <w:szCs w:val="24"/>
+          <w:lang w:val="en-IN" w:eastAsia="en-IN"/>
+        </w:rPr>
+        <w:t xml:space="preserve">“Hi Officer, </w:t>
+      </w:r>
+      <w:proofErr w:type="gramStart"/>
+      <w:r>
+        <w:rPr>
+          <w:rFonts w:ascii="Palatino Linotype" w:eastAsia="Times New Roman" w:hAnsi="Palatino Linotype" w:cstheme="minorHAnsi"/>
+          <w:sz w:val="24"/>
+          <w:szCs w:val="24"/>
+          <w:lang w:val="en-IN" w:eastAsia="en-IN"/>
+        </w:rPr>
+        <w:t>Can</w:t>
+      </w:r>
+      <w:proofErr w:type="gramEnd"/>
+      <w:r>
+        <w:rPr>
+          <w:rFonts w:ascii="Palatino Linotype" w:eastAsia="Times New Roman" w:hAnsi="Palatino Linotype" w:cstheme="minorHAnsi"/>
+          <w:sz w:val="24"/>
+          <w:szCs w:val="24"/>
+          <w:lang w:val="en-IN" w:eastAsia="en-IN"/>
+        </w:rPr>
+        <w:t xml:space="preserve"> you please tell Detective Sparks that Doctor Blue is here to see him?”</w:t>
+      </w:r>
+    </w:p>
+    <w:p>
+      <w:pPr>
+        <w:rPr>
+          <w:rFonts w:ascii="Palatino Linotype" w:eastAsia="Times New Roman" w:hAnsi="Palatino Linotype" w:cstheme="minorHAnsi"/>
+          <w:sz w:val="24"/>
+          <w:szCs w:val="24"/>
+          <w:lang w:val="en-IN" w:eastAsia="en-IN"/>
+        </w:rPr>
+      </w:pPr>
+      <w:r>
+        <w:rPr>
+          <w:rFonts w:ascii="Palatino Linotype" w:eastAsia="Times New Roman" w:hAnsi="Palatino Linotype" w:cstheme="minorHAnsi"/>
+          <w:sz w:val="24"/>
+          <w:szCs w:val="24"/>
+          <w:lang w:val="en-IN" w:eastAsia="en-IN"/>
+        </w:rPr>
+        <w:t xml:space="preserve">“He’s currently out on patrol but I’ll tell him that you’re here. His associate Detective Lively would like to talk to you first. I’ll tell her you’re </w:t>
+      </w:r>
+      <w:proofErr w:type="gramStart"/>
+      <w:r>
+        <w:rPr>
+          <w:rFonts w:ascii="Palatino Linotype" w:eastAsia="Times New Roman" w:hAnsi="Palatino Linotype" w:cstheme="minorHAnsi"/>
+          <w:sz w:val="24"/>
+          <w:szCs w:val="24"/>
+          <w:lang w:val="en-IN" w:eastAsia="en-IN"/>
+        </w:rPr>
+        <w:t>here”</w:t>
+      </w:r>
+      <w:proofErr w:type="gramEnd"/>
+    </w:p>
+    <w:p>
+      <w:pPr>
+        <w:rPr>
+          <w:rFonts w:ascii="Palatino Linotype" w:eastAsia="Times New Roman" w:hAnsi="Palatino Linotype" w:cstheme="minorHAnsi"/>
+          <w:sz w:val="24"/>
+          <w:szCs w:val="24"/>
+          <w:lang w:val="en-IN" w:eastAsia="en-IN"/>
+        </w:rPr>
+      </w:pPr>
+      <w:r>
+        <w:rPr>
+          <w:rFonts w:ascii="Palatino Linotype" w:eastAsia="Times New Roman" w:hAnsi="Palatino Linotype" w:cstheme="minorHAnsi"/>
+          <w:sz w:val="24"/>
+          <w:szCs w:val="24"/>
+          <w:lang w:val="en-IN" w:eastAsia="en-IN"/>
+        </w:rPr>
+        <w:t xml:space="preserve">Detective Lively was a woman in </w:t>
+      </w:r>
+      <w:proofErr w:type="gramStart"/>
+      <w:r>
+        <w:rPr>
+          <w:rFonts w:ascii="Palatino Linotype" w:eastAsia="Times New Roman" w:hAnsi="Palatino Linotype" w:cstheme="minorHAnsi"/>
+          <w:sz w:val="24"/>
+          <w:szCs w:val="24"/>
+          <w:lang w:val="en-IN" w:eastAsia="en-IN"/>
+        </w:rPr>
+        <w:t>her</w:t>
+      </w:r>
+      <w:r>
+        <w:rPr>
+          <w:rFonts w:ascii="Palatino Linotype" w:eastAsia="Times New Roman" w:hAnsi="Palatino Linotype" w:cstheme="minorHAnsi"/>
+          <w:sz w:val="24"/>
+          <w:szCs w:val="24"/>
+          <w:lang w:val="en-IN" w:eastAsia="en-IN"/>
+        </w:rPr>
+        <w:t xml:space="preserve"> </w:t>
+      </w:r>
+      <w:r>
+        <w:rPr>
+          <w:rFonts w:ascii="Palatino Linotype" w:eastAsia="Times New Roman" w:hAnsi="Palatino Linotype" w:cstheme="minorHAnsi"/>
+          <w:sz w:val="24"/>
+          <w:szCs w:val="24"/>
+          <w:lang w:val="en-IN" w:eastAsia="en-IN"/>
+        </w:rPr>
+        <w:t xml:space="preserve"> </w:t>
+      </w:r>
+      <w:proofErr w:type="spellStart"/>
+      <w:r>
+        <w:rPr>
+          <w:rFonts w:ascii="Palatino Linotype" w:eastAsia="Times New Roman" w:hAnsi="Palatino Linotype" w:cstheme="minorHAnsi"/>
+          <w:sz w:val="24"/>
+          <w:szCs w:val="24"/>
+          <w:lang w:val="en-IN" w:eastAsia="en-IN"/>
+        </w:rPr>
+        <w:t>mid</w:t>
+      </w:r>
+      <w:proofErr w:type="gramEnd"/>
+      <w:r>
+        <w:rPr>
+          <w:rFonts w:ascii="Palatino Linotype" w:eastAsia="Times New Roman" w:hAnsi="Palatino Linotype" w:cstheme="minorHAnsi"/>
+          <w:sz w:val="24"/>
+          <w:szCs w:val="24"/>
+          <w:lang w:val="en-IN" w:eastAsia="en-IN"/>
+        </w:rPr>
+        <w:t xml:space="preserve"> 30</w:t>
+      </w:r>
+      <w:proofErr w:type="spellEnd"/>
+      <w:r>
+        <w:rPr>
+          <w:rFonts w:ascii="Palatino Linotype" w:eastAsia="Times New Roman" w:hAnsi="Palatino Linotype" w:cstheme="minorHAnsi"/>
+          <w:sz w:val="24"/>
+          <w:szCs w:val="24"/>
+          <w:lang w:val="en-IN" w:eastAsia="en-IN"/>
+        </w:rPr>
+        <w:t xml:space="preserve">’s. She was short at a height of just 5’3’’, with a rough voice, the kind that commands respect, and had a straight body shape and curly afro hair. She asked </w:t>
+      </w:r>
+      <w:proofErr w:type="spellStart"/>
+      <w:r>
+        <w:rPr>
+          <w:rFonts w:ascii="Palatino Linotype" w:eastAsia="Times New Roman" w:hAnsi="Palatino Linotype" w:cstheme="minorHAnsi"/>
+          <w:sz w:val="24"/>
+          <w:szCs w:val="24"/>
+          <w:lang w:val="en-IN" w:eastAsia="en-IN"/>
+        </w:rPr>
+        <w:t>Reyner</w:t>
+      </w:r>
+      <w:proofErr w:type="spellEnd"/>
+      <w:r>
+        <w:rPr>
+          <w:rFonts w:ascii="Palatino Linotype" w:eastAsia="Times New Roman" w:hAnsi="Palatino Linotype" w:cstheme="minorHAnsi"/>
+          <w:sz w:val="24"/>
+          <w:szCs w:val="24"/>
+          <w:lang w:val="en-IN" w:eastAsia="en-IN"/>
+        </w:rPr>
+        <w:t xml:space="preserve"> to join her in an interrogation room upstairs.</w:t>
+      </w:r>
+    </w:p>
+    <w:p>
+      <w:pPr>
+        <w:rPr>
+          <w:rFonts w:ascii="Palatino Linotype" w:eastAsia="Times New Roman" w:hAnsi="Palatino Linotype" w:cstheme="minorHAnsi"/>
+          <w:sz w:val="24"/>
+          <w:szCs w:val="24"/>
+          <w:lang w:val="en-IN" w:eastAsia="en-IN"/>
+        </w:rPr>
+      </w:pPr>
+      <w:r>
+        <w:rPr>
+          <w:rFonts w:ascii="Palatino Linotype" w:eastAsia="Times New Roman" w:hAnsi="Palatino Linotype" w:cstheme="minorHAnsi"/>
+          <w:sz w:val="24"/>
+          <w:szCs w:val="24"/>
+          <w:lang w:val="en-IN" w:eastAsia="en-IN"/>
+        </w:rPr>
+        <w:t xml:space="preserve">It all went to hell for </w:t>
+      </w:r>
+      <w:proofErr w:type="spellStart"/>
+      <w:r>
+        <w:rPr>
+          <w:rFonts w:ascii="Palatino Linotype" w:eastAsia="Times New Roman" w:hAnsi="Palatino Linotype" w:cstheme="minorHAnsi"/>
+          <w:sz w:val="24"/>
+          <w:szCs w:val="24"/>
+          <w:lang w:val="en-IN" w:eastAsia="en-IN"/>
+        </w:rPr>
+        <w:t>Reyner</w:t>
+      </w:r>
+      <w:proofErr w:type="spellEnd"/>
+      <w:r>
+        <w:rPr>
+          <w:rFonts w:ascii="Palatino Linotype" w:eastAsia="Times New Roman" w:hAnsi="Palatino Linotype" w:cstheme="minorHAnsi"/>
+          <w:sz w:val="24"/>
+          <w:szCs w:val="24"/>
+          <w:lang w:val="en-IN" w:eastAsia="en-IN"/>
+        </w:rPr>
+        <w:t xml:space="preserve"> from here.</w:t>
+      </w:r>
+    </w:p>
+    <w:p>
+      <w:pPr>
+        <w:rPr>
+          <w:rFonts w:ascii="Palatino Linotype" w:eastAsia="Times New Roman" w:hAnsi="Palatino Linotype" w:cstheme="minorHAnsi"/>
+          <w:sz w:val="24"/>
+          <w:szCs w:val="24"/>
+          <w:lang w:val="en-IN" w:eastAsia="en-IN"/>
+        </w:rPr>
+      </w:pPr>
+    </w:p>
+    <w:p>
+      <w:pPr>
+        <w:rPr>
+          <w:rFonts w:ascii="Palatino Linotype" w:eastAsia="Times New Roman" w:hAnsi="Palatino Linotype" w:cstheme="minorHAnsi"/>
+          <w:sz w:val="24"/>
+          <w:szCs w:val="24"/>
+          <w:lang w:val="en-IN" w:eastAsia="en-IN"/>
+        </w:rPr>
+      </w:pPr>
+    </w:p>
+    <w:p>
+      <w:pPr>
+        <w:rPr>
+          <w:rFonts w:ascii="Palatino Linotype" w:eastAsia="Times New Roman" w:hAnsi="Palatino Linotype" w:cstheme="minorHAnsi"/>
+          <w:sz w:val="24"/>
+          <w:szCs w:val="24"/>
+          <w:lang w:val="en-IN" w:eastAsia="en-IN"/>
+        </w:rPr>
+      </w:pPr>
+    </w:p>
+    <w:p>
+      <w:pPr>
+        <w:rPr>
+          <w:rFonts w:ascii="Palatino Linotype" w:eastAsia="Times New Roman" w:hAnsi="Palatino Linotype" w:cstheme="minorHAnsi"/>
+          <w:sz w:val="24"/>
+          <w:szCs w:val="24"/>
+          <w:lang w:val="en-IN" w:eastAsia="en-IN"/>
+        </w:rPr>
+      </w:pPr>
+    </w:p>
+    <w:p>
+      <w:pPr>
+        <w:rPr>
+          <w:rFonts w:ascii="Palatino Linotype" w:eastAsia="Times New Roman" w:hAnsi="Palatino Linotype" w:cstheme="minorHAnsi"/>
+          <w:sz w:val="24"/>
+          <w:szCs w:val="24"/>
+          <w:lang w:val="en-IN" w:eastAsia="en-IN"/>
+        </w:rPr>
+      </w:pPr>
+    </w:p>
+    <w:p>
+      <w:pPr>
+        <w:rPr>
+          <w:rFonts w:ascii="Palatino Linotype" w:eastAsia="Times New Roman" w:hAnsi="Palatino Linotype" w:cstheme="minorHAnsi"/>
+          <w:sz w:val="24"/>
+          <w:szCs w:val="24"/>
+          <w:lang w:val="en-IN" w:eastAsia="en-IN"/>
+        </w:rPr>
+      </w:pPr>
+    </w:p>
+    <w:p>
+      <w:pPr>
+        <w:rPr>
+          <w:rFonts w:ascii="Palatino Linotype" w:eastAsia="Times New Roman" w:hAnsi="Palatino Linotype" w:cstheme="minorHAnsi"/>
+          <w:sz w:val="24"/>
+          <w:szCs w:val="24"/>
+          <w:lang w:val="en-IN" w:eastAsia="en-IN"/>
+        </w:rPr>
+      </w:pPr>
+    </w:p>
+    <w:p>
+      <w:pPr>
+        <w:rPr>
+          <w:rFonts w:ascii="Palatino Linotype" w:eastAsia="Times New Roman" w:hAnsi="Palatino Linotype" w:cstheme="minorHAnsi"/>
+          <w:sz w:val="24"/>
+          <w:szCs w:val="24"/>
+          <w:lang w:val="en-IN" w:eastAsia="en-IN"/>
+        </w:rPr>
+      </w:pPr>
+    </w:p>
+    <w:p>
+      <w:pPr>
+        <w:jc w:val="center"/>
+        <w:rPr>
+          <w:rFonts w:ascii="Palatino Linotype" w:eastAsia="Times New Roman" w:hAnsi="Palatino Linotype" w:cstheme="minorHAnsi"/>
+          <w:sz w:val="24"/>
+          <w:szCs w:val="24"/>
+          <w:lang w:val="en-IN" w:eastAsia="en-IN"/>
+        </w:rPr>
+      </w:pPr>
+      <w:r>
+        <w:rPr>
+          <w:rFonts w:ascii="Palatino Linotype" w:eastAsia="Times New Roman" w:hAnsi="Palatino Linotype" w:cstheme="minorHAnsi"/>
+          <w:sz w:val="24"/>
+          <w:szCs w:val="24"/>
+          <w:lang w:val="en-IN" w:eastAsia="en-IN"/>
+        </w:rPr>
+        <w:t>-The End-</w:t>
+      </w:r>
     </w:p>
     <w:sectPr>
       <w:pgSz w:w="12240" w:h="15840"/>
@@ -1819,6 +2411,119 @@
     </w:lvl>
   </w:abstractNum>
   <w:abstractNum w:abstractNumId="19" w15:restartNumberingAfterBreak="0">
+    <w:nsid w:val="505629EB"/>
+    <w:multiLevelType w:val="hybridMultilevel"/>
+    <w:tmpl w:val="0142819A"/>
+    <w:lvl w:ilvl="0" w:tplc="696E3502">
+      <w:start w:val="38"/>
+      <w:numFmt w:val="bullet"/>
+      <w:lvlText w:val="-"/>
+      <w:lvlJc w:val="left"/>
+      <w:pPr>
+        <w:ind w:left="720" w:hanging="360"/>
+      </w:pPr>
+      <w:rPr>
+        <w:rFonts w:ascii="Palatino Linotype" w:eastAsia="Times New Roman" w:hAnsi="Palatino Linotype" w:cstheme="minorHAnsi" w:hint="default"/>
+      </w:rPr>
+    </w:lvl>
+    <w:lvl w:ilvl="1" w:tplc="40090003" w:tentative="1">
+      <w:start w:val="1"/>
+      <w:numFmt w:val="bullet"/>
+      <w:lvlText w:val="o"/>
+      <w:lvlJc w:val="left"/>
+      <w:pPr>
+        <w:ind w:left="1440" w:hanging="360"/>
+      </w:pPr>
+      <w:rPr>
+        <w:rFonts w:ascii="Courier New" w:hAnsi="Courier New" w:cs="Courier New" w:hint="default"/>
+      </w:rPr>
+    </w:lvl>
+    <w:lvl w:ilvl="2" w:tplc="40090005" w:tentative="1">
+      <w:start w:val="1"/>
+      <w:numFmt w:val="bullet"/>
+      <w:lvlText w:val=""/>
+      <w:lvlJc w:val="left"/>
+      <w:pPr>
+        <w:ind w:left="2160" w:hanging="360"/>
+      </w:pPr>
+      <w:rPr>
+        <w:rFonts w:ascii="Wingdings" w:hAnsi="Wingdings" w:hint="default"/>
+      </w:rPr>
+    </w:lvl>
+    <w:lvl w:ilvl="3" w:tplc="40090001" w:tentative="1">
+      <w:start w:val="1"/>
+      <w:numFmt w:val="bullet"/>
+      <w:lvlText w:val=""/>
+      <w:lvlJc w:val="left"/>
+      <w:pPr>
+        <w:ind w:left="2880" w:hanging="360"/>
+      </w:pPr>
+      <w:rPr>
+        <w:rFonts w:ascii="Symbol" w:hAnsi="Symbol" w:hint="default"/>
+      </w:rPr>
+    </w:lvl>
+    <w:lvl w:ilvl="4" w:tplc="40090003" w:tentative="1">
+      <w:start w:val="1"/>
+      <w:numFmt w:val="bullet"/>
+      <w:lvlText w:val="o"/>
+      <w:lvlJc w:val="left"/>
+      <w:pPr>
+        <w:ind w:left="3600" w:hanging="360"/>
+      </w:pPr>
+      <w:rPr>
+        <w:rFonts w:ascii="Courier New" w:hAnsi="Courier New" w:cs="Courier New" w:hint="default"/>
+      </w:rPr>
+    </w:lvl>
+    <w:lvl w:ilvl="5" w:tplc="40090005" w:tentative="1">
+      <w:start w:val="1"/>
+      <w:numFmt w:val="bullet"/>
+      <w:lvlText w:val=""/>
+      <w:lvlJc w:val="left"/>
+      <w:pPr>
+        <w:ind w:left="4320" w:hanging="360"/>
+      </w:pPr>
+      <w:rPr>
+        <w:rFonts w:ascii="Wingdings" w:hAnsi="Wingdings" w:hint="default"/>
+      </w:rPr>
+    </w:lvl>
+    <w:lvl w:ilvl="6" w:tplc="40090001" w:tentative="1">
+      <w:start w:val="1"/>
+      <w:numFmt w:val="bullet"/>
+      <w:lvlText w:val=""/>
+      <w:lvlJc w:val="left"/>
+      <w:pPr>
+        <w:ind w:left="5040" w:hanging="360"/>
+      </w:pPr>
+      <w:rPr>
+        <w:rFonts w:ascii="Symbol" w:hAnsi="Symbol" w:hint="default"/>
+      </w:rPr>
+    </w:lvl>
+    <w:lvl w:ilvl="7" w:tplc="40090003" w:tentative="1">
+      <w:start w:val="1"/>
+      <w:numFmt w:val="bullet"/>
+      <w:lvlText w:val="o"/>
+      <w:lvlJc w:val="left"/>
+      <w:pPr>
+        <w:ind w:left="5760" w:hanging="360"/>
+      </w:pPr>
+      <w:rPr>
+        <w:rFonts w:ascii="Courier New" w:hAnsi="Courier New" w:cs="Courier New" w:hint="default"/>
+      </w:rPr>
+    </w:lvl>
+    <w:lvl w:ilvl="8" w:tplc="40090005" w:tentative="1">
+      <w:start w:val="1"/>
+      <w:numFmt w:val="bullet"/>
+      <w:lvlText w:val=""/>
+      <w:lvlJc w:val="left"/>
+      <w:pPr>
+        <w:ind w:left="6480" w:hanging="360"/>
+      </w:pPr>
+      <w:rPr>
+        <w:rFonts w:ascii="Wingdings" w:hAnsi="Wingdings" w:hint="default"/>
+      </w:rPr>
+    </w:lvl>
+  </w:abstractNum>
+  <w:abstractNum w:abstractNumId="20" w15:restartNumberingAfterBreak="0">
     <w:nsid w:val="59350CFB"/>
     <w:multiLevelType w:val="multilevel"/>
     <w:tmpl w:val="9DF09F08"/>
@@ -1905,7 +2610,7 @@
       </w:pPr>
     </w:lvl>
   </w:abstractNum>
-  <w:abstractNum w:abstractNumId="20" w15:restartNumberingAfterBreak="0">
+  <w:abstractNum w:abstractNumId="21" w15:restartNumberingAfterBreak="0">
     <w:nsid w:val="5DEC6B47"/>
     <w:multiLevelType w:val="multilevel"/>
     <w:tmpl w:val="604E1C0A"/>
@@ -1992,7 +2697,7 @@
       </w:pPr>
     </w:lvl>
   </w:abstractNum>
-  <w:abstractNum w:abstractNumId="21" w15:restartNumberingAfterBreak="0">
+  <w:abstractNum w:abstractNumId="22" w15:restartNumberingAfterBreak="0">
     <w:nsid w:val="6E9514D7"/>
     <w:multiLevelType w:val="multilevel"/>
     <w:tmpl w:val="0409001F"/>
@@ -2078,7 +2783,7 @@
       </w:pPr>
     </w:lvl>
   </w:abstractNum>
-  <w:abstractNum w:abstractNumId="22" w15:restartNumberingAfterBreak="0">
+  <w:abstractNum w:abstractNumId="23" w15:restartNumberingAfterBreak="0">
     <w:nsid w:val="7D8C2C6D"/>
     <w:multiLevelType w:val="multilevel"/>
     <w:tmpl w:val="04090023"/>
@@ -2166,7 +2871,7 @@
     </w:lvl>
   </w:abstractNum>
   <w:num w:numId="1">
-    <w:abstractNumId w:val="19"/>
+    <w:abstractNumId w:val="20"/>
   </w:num>
   <w:num w:numId="2">
     <w:abstractNumId w:val="12"/>
@@ -2175,7 +2880,7 @@
     <w:abstractNumId w:val="10"/>
   </w:num>
   <w:num w:numId="4">
-    <w:abstractNumId w:val="21"/>
+    <w:abstractNumId w:val="22"/>
   </w:num>
   <w:num w:numId="5">
     <w:abstractNumId w:val="13"/>
@@ -2223,7 +2928,7 @@
     <w:abstractNumId w:val="15"/>
   </w:num>
   <w:num w:numId="20">
-    <w:abstractNumId w:val="20"/>
+    <w:abstractNumId w:val="21"/>
   </w:num>
   <w:num w:numId="21">
     <w:abstractNumId w:val="17"/>
@@ -2232,7 +2937,10 @@
     <w:abstractNumId w:val="11"/>
   </w:num>
   <w:num w:numId="23">
-    <w:abstractNumId w:val="22"/>
+    <w:abstractNumId w:val="23"/>
+  </w:num>
+  <w:num w:numId="24">
+    <w:abstractNumId w:val="19"/>
   </w:num>
 </w:numbering>
 </file>
@@ -2835,7 +3543,6 @@
   <w:style w:type="character" w:default="1" w:styleId="DefaultParagraphFont">
     <w:name w:val="Default Paragraph Font"/>
     <w:uiPriority w:val="1"/>
-    <w:semiHidden/>
     <w:unhideWhenUsed/>
   </w:style>
   <w:style w:type="table" w:default="1" w:styleId="TableNormal">
@@ -3688,6 +4395,17 @@
     <w:rsid w:val="0097597D"/>
     <w:pPr>
       <w:outlineLvl w:val="9"/>
+    </w:pPr>
+  </w:style>
+  <w:style w:type="paragraph" w:styleId="ListParagraph">
+    <w:name w:val="List Paragraph"/>
+    <w:basedOn w:val="Normal"/>
+    <w:uiPriority w:val="34"/>
+    <w:qFormat/>
+    <w:rsid w:val="0012017C"/>
+    <w:pPr>
+      <w:ind w:left="720"/>
+      <w:contextualSpacing/>
     </w:pPr>
   </w:style>
 </w:styles>

</xml_diff>

<commit_message>
Added Act 1 of Chapter 2
</commit_message>
<xml_diff>
--- a/Chapter 1.docx
+++ b/Chapter 1.docx
@@ -2304,44 +2304,6 @@
           <w:lang w:val="en-IN" w:eastAsia="en-IN"/>
         </w:rPr>
       </w:pPr>
-      <w:proofErr w:type="spellStart"/>
-      <w:r>
-        <w:rPr>
-          <w:rFonts w:ascii="Palatino Linotype" w:eastAsia="Times New Roman" w:hAnsi="Palatino Linotype" w:cstheme="minorHAnsi"/>
-          <w:sz w:val="24"/>
-          <w:szCs w:val="24"/>
-          <w:lang w:val="en-IN" w:eastAsia="en-IN"/>
-        </w:rPr>
-        <w:t>Reyner</w:t>
-      </w:r>
-      <w:proofErr w:type="spellEnd"/>
-      <w:r>
-        <w:rPr>
-          <w:rFonts w:ascii="Palatino Linotype" w:eastAsia="Times New Roman" w:hAnsi="Palatino Linotype" w:cstheme="minorHAnsi"/>
-          <w:sz w:val="24"/>
-          <w:szCs w:val="24"/>
-          <w:lang w:val="en-IN" w:eastAsia="en-IN"/>
-        </w:rPr>
-        <w:t xml:space="preserve"> had heard of a case just like this before, 20 years ago. It was all over the news, a young girl in her mid-20’s was shot with 6 bullets on her abdomen and killed, with the initials of her Father’s name written next to her</w:t>
-      </w:r>
-      <w:r>
-        <w:rPr>
-          <w:rFonts w:ascii="Palatino Linotype" w:eastAsia="Times New Roman" w:hAnsi="Palatino Linotype" w:cstheme="minorHAnsi"/>
-          <w:sz w:val="24"/>
-          <w:szCs w:val="24"/>
-          <w:lang w:val="en-IN" w:eastAsia="en-IN"/>
-        </w:rPr>
-        <w:t xml:space="preserve"> with blood</w:t>
-      </w:r>
-      <w:r>
-        <w:rPr>
-          <w:rFonts w:ascii="Palatino Linotype" w:eastAsia="Times New Roman" w:hAnsi="Palatino Linotype" w:cstheme="minorHAnsi"/>
-          <w:sz w:val="24"/>
-          <w:szCs w:val="24"/>
-          <w:lang w:val="en-IN" w:eastAsia="en-IN"/>
-        </w:rPr>
-        <w:t>. Soon after, they found the murder weapon in his house. He was charged with capital punishment, his last words before his death, “I didn’t do it”.</w:t>
-      </w:r>
     </w:p>
     <w:p>
       <w:pPr>
@@ -5951,6 +5913,15 @@
 </file>
 
 <file path=customXml/item1.xml><?xml version="1.0" encoding="utf-8"?>
+<?mso-contentType ?>
+<FormTemplates xmlns="http://schemas.microsoft.com/sharepoint/v3/contenttype/forms">
+  <Display>DocumentLibraryForm</Display>
+  <Edit>AssetEditForm</Edit>
+  <New>DocumentLibraryForm</New>
+</FormTemplates>
+</file>
+
+<file path=customXml/item2.xml><?xml version="1.0" encoding="utf-8"?>
 <ct:contentTypeSchema xmlns:ct="http://schemas.microsoft.com/office/2006/metadata/contentType" xmlns:ma="http://schemas.microsoft.com/office/2006/metadata/properties/metaAttributes" ct:_="" ma:_="" ma:contentTypeName="TemplateFile" ma:contentTypeID="0x0101006EDDDB5EE6D98C44930B742096920B300400F5B6D36B3EF94B4E9A635CDF2A18F5B8" ma:contentTypeVersion="72" ma:contentTypeDescription="Create a new document." ma:contentTypeScope="" ma:versionID="a23e56308344d904b51738559c3d67c9">
   <xsd:schema xmlns:xsd="http://www.w3.org/2001/XMLSchema" xmlns:xs="http://www.w3.org/2001/XMLSchema" xmlns:p="http://schemas.microsoft.com/office/2006/metadata/properties" xmlns:ns2="4873beb7-5857-4685-be1f-d57550cc96cc" targetNamespace="http://schemas.microsoft.com/office/2006/metadata/properties" ma:root="true" ma:fieldsID="cd0908cc4600e77bf5da051303e00c8d" ns2:_="">
     <xsd:import namespace="4873beb7-5857-4685-be1f-d57550cc96cc"/>
@@ -6990,20 +6961,7 @@
 </ct:contentTypeSchema>
 </file>
 
-<file path=customXml/item2.xml><?xml version="1.0" encoding="utf-8"?>
-<?mso-contentType ?>
-<FormTemplates xmlns="http://schemas.microsoft.com/sharepoint/v3/contenttype/forms">
-  <Display>DocumentLibraryForm</Display>
-  <Edit>AssetEditForm</Edit>
-  <New>DocumentLibraryForm</New>
-</FormTemplates>
-</file>
-
 <file path=customXml/item3.xml><?xml version="1.0" encoding="utf-8"?>
-<b:Sources xmlns:b="http://schemas.openxmlformats.org/officeDocument/2006/bibliography" xmlns="http://schemas.openxmlformats.org/officeDocument/2006/bibliography" SelectedStyle="\APASixthEditionOfficeOnline.xsl" StyleName="APA" Version="6"/>
-</file>
-
-<file path=customXml/item4.xml><?xml version="1.0" encoding="utf-8"?>
 <p:properties xmlns:p="http://schemas.microsoft.com/office/2006/metadata/properties" xmlns:xsi="http://www.w3.org/2001/XMLSchema-instance" xmlns:pc="http://schemas.microsoft.com/office/infopath/2007/PartnerControls">
   <documentManagement>
     <LocLastLocAttemptVersionTypeLookup xmlns="4873beb7-5857-4685-be1f-d57550cc96cc" xsi:nil="true"/>
@@ -7139,7 +7097,19 @@
 </p:properties>
 </file>
 
+<file path=customXml/item4.xml><?xml version="1.0" encoding="utf-8"?>
+<b:Sources xmlns:b="http://schemas.openxmlformats.org/officeDocument/2006/bibliography" xmlns="http://schemas.openxmlformats.org/officeDocument/2006/bibliography" SelectedStyle="\APASixthEditionOfficeOnline.xsl" StyleName="APA" Version="6"/>
+</file>
+
 <file path=customXml/itemProps1.xml><?xml version="1.0" encoding="utf-8"?>
+<ds:datastoreItem xmlns:ds="http://schemas.openxmlformats.org/officeDocument/2006/customXml" ds:itemID="{C01C3C56-10DB-49F7-B061-44D8728D078A}">
+  <ds:schemaRefs>
+    <ds:schemaRef ds:uri="http://schemas.microsoft.com/sharepoint/v3/contenttype/forms"/>
+  </ds:schemaRefs>
+</ds:datastoreItem>
+</file>
+
+<file path=customXml/itemProps2.xml><?xml version="1.0" encoding="utf-8"?>
 <ds:datastoreItem xmlns:ds="http://schemas.openxmlformats.org/officeDocument/2006/customXml" ds:itemID="{4B3A7E92-E05A-4924-9E8A-9F6659E5855B}">
   <ds:schemaRefs>
     <ds:schemaRef ds:uri="http://schemas.microsoft.com/office/2006/metadata/contentType"/>
@@ -7157,23 +7127,7 @@
 </ds:datastoreItem>
 </file>
 
-<file path=customXml/itemProps2.xml><?xml version="1.0" encoding="utf-8"?>
-<ds:datastoreItem xmlns:ds="http://schemas.openxmlformats.org/officeDocument/2006/customXml" ds:itemID="{C01C3C56-10DB-49F7-B061-44D8728D078A}">
-  <ds:schemaRefs>
-    <ds:schemaRef ds:uri="http://schemas.microsoft.com/sharepoint/v3/contenttype/forms"/>
-  </ds:schemaRefs>
-</ds:datastoreItem>
-</file>
-
 <file path=customXml/itemProps3.xml><?xml version="1.0" encoding="utf-8"?>
-<ds:datastoreItem xmlns:ds="http://schemas.openxmlformats.org/officeDocument/2006/customXml" ds:itemID="{0C26B5D7-6DFC-43B9-AD10-AF0052A0E9D3}">
-  <ds:schemaRefs>
-    <ds:schemaRef ds:uri="http://schemas.openxmlformats.org/officeDocument/2006/bibliography"/>
-  </ds:schemaRefs>
-</ds:datastoreItem>
-</file>
-
-<file path=customXml/itemProps4.xml><?xml version="1.0" encoding="utf-8"?>
 <ds:datastoreItem xmlns:ds="http://schemas.openxmlformats.org/officeDocument/2006/customXml" ds:itemID="{7FBDB1CC-CEFB-4E46-8174-1F0AA0D30B24}">
   <ds:schemaRefs>
     <ds:schemaRef ds:uri="http://schemas.microsoft.com/office/2006/metadata/properties"/>
@@ -7181,4 +7135,12 @@
     <ds:schemaRef ds:uri="4873beb7-5857-4685-be1f-d57550cc96cc"/>
   </ds:schemaRefs>
 </ds:datastoreItem>
+</file>
+
+<file path=customXml/itemProps4.xml><?xml version="1.0" encoding="utf-8"?>
+<ds:datastoreItem xmlns:ds="http://schemas.openxmlformats.org/officeDocument/2006/customXml" ds:itemID="{0C26B5D7-6DFC-43B9-AD10-AF0052A0E9D3}">
+  <ds:schemaRefs>
+    <ds:schemaRef ds:uri="http://schemas.openxmlformats.org/officeDocument/2006/bibliography"/>
+  </ds:schemaRefs>
+</ds:datastoreItem>
 </file>
</xml_diff>